<commit_message>
Modifided files late night
</commit_message>
<xml_diff>
--- a/lab2/DimaPATHPING.docx
+++ b/lab2/DimaPATHPING.docx
@@ -1,6 +1,6 @@
 
 <file path=word/document.xml><?xml version="1.0" encoding="utf-8"?>
-<w:document xmlns:wpc="http://schemas.microsoft.com/office/word/2010/wordprocessingCanvas" xmlns:mc="http://schemas.openxmlformats.org/markup-compatibility/2006" xmlns:o="urn:schemas-microsoft-com:office:office" xmlns:r="http://schemas.openxmlformats.org/officeDocument/2006/relationships" xmlns:m="http://schemas.openxmlformats.org/officeDocument/2006/math" xmlns:v="urn:schemas-microsoft-com:vml" xmlns:wp14="http://schemas.microsoft.com/office/word/2010/wordprocessingDrawing" xmlns:wp="http://schemas.openxmlformats.org/drawingml/2006/wordprocessingDrawing" xmlns:w10="urn:schemas-microsoft-com:office:word" xmlns:w="http://schemas.openxmlformats.org/wordprocessingml/2006/main" xmlns:w14="http://schemas.microsoft.com/office/word/2010/wordml" xmlns:w15="http://schemas.microsoft.com/office/word/2012/wordml" xmlns:wpg="http://schemas.microsoft.com/office/word/2010/wordprocessingGroup" xmlns:wpi="http://schemas.microsoft.com/office/word/2010/wordprocessingInk" xmlns:wne="http://schemas.microsoft.com/office/word/2006/wordml" xmlns:wps="http://schemas.microsoft.com/office/word/2010/wordprocessingShape" mc:Ignorable="w14 w15 wp14">
+<w:document xmlns:wpc="http://schemas.microsoft.com/office/word/2010/wordprocessingCanvas" xmlns:cx="http://schemas.microsoft.com/office/drawing/2014/chartex" xmlns:cx1="http://schemas.microsoft.com/office/drawing/2015/9/8/chartex" xmlns:cx2="http://schemas.microsoft.com/office/drawing/2015/10/21/chartex" xmlns:cx3="http://schemas.microsoft.com/office/drawing/2016/5/9/chartex" xmlns:cx4="http://schemas.microsoft.com/office/drawing/2016/5/10/chartex" xmlns:cx5="http://schemas.microsoft.com/office/drawing/2016/5/11/chartex" xmlns:cx6="http://schemas.microsoft.com/office/drawing/2016/5/12/chartex" xmlns:cx7="http://schemas.microsoft.com/office/drawing/2016/5/13/chartex" xmlns:cx8="http://schemas.microsoft.com/office/drawing/2016/5/14/chartex" xmlns:mc="http://schemas.openxmlformats.org/markup-compatibility/2006" xmlns:o="urn:schemas-microsoft-com:office:office" xmlns:r="http://schemas.openxmlformats.org/officeDocument/2006/relationships" xmlns:m="http://schemas.openxmlformats.org/officeDocument/2006/math" xmlns:v="urn:schemas-microsoft-com:vml" xmlns:wp14="http://schemas.microsoft.com/office/word/2010/wordprocessingDrawing" xmlns:wp="http://schemas.openxmlformats.org/drawingml/2006/wordprocessingDrawing" xmlns:w10="urn:schemas-microsoft-com:office:word" xmlns:w="http://schemas.openxmlformats.org/wordprocessingml/2006/main" xmlns:w14="http://schemas.microsoft.com/office/word/2010/wordml" xmlns:w15="http://schemas.microsoft.com/office/word/2012/wordml" xmlns:w16se="http://schemas.microsoft.com/office/word/2015/wordml/symex" xmlns:wpg="http://schemas.microsoft.com/office/word/2010/wordprocessingGroup" xmlns:wpi="http://schemas.microsoft.com/office/word/2010/wordprocessingInk" xmlns:wne="http://schemas.microsoft.com/office/word/2006/wordml" xmlns:wps="http://schemas.microsoft.com/office/word/2010/wordprocessingShape" mc:Ignorable="w14 w15 w16se wp14">
   <w:body>
     <w:p>
       <w:pPr>
@@ -150,16 +150,8 @@
               <w:rPr>
                 <w:sz w:val="28"/>
               </w:rPr>
-              <w:t xml:space="preserve">Начальник </w:t>
+              <w:t>Начальник тех.отдела</w:t>
             </w:r>
-            <w:proofErr w:type="spellStart"/>
-            <w:r>
-              <w:rPr>
-                <w:sz w:val="28"/>
-              </w:rPr>
-              <w:t>тех.отдела</w:t>
-            </w:r>
-            <w:proofErr w:type="spellEnd"/>
           </w:p>
         </w:tc>
       </w:tr>
@@ -223,21 +215,7 @@
               <w:rPr>
                 <w:sz w:val="28"/>
               </w:rPr>
-              <w:t xml:space="preserve">_____________ </w:t>
-            </w:r>
-            <w:proofErr w:type="spellStart"/>
-            <w:r>
-              <w:rPr>
-                <w:sz w:val="28"/>
-              </w:rPr>
-              <w:t>Хххххх</w:t>
-            </w:r>
-            <w:proofErr w:type="spellEnd"/>
-            <w:r>
-              <w:rPr>
-                <w:sz w:val="28"/>
-              </w:rPr>
-              <w:t xml:space="preserve"> Х.Х.</w:t>
+              <w:t>_____________ Хххххх Х.Х.</w:t>
             </w:r>
           </w:p>
         </w:tc>
@@ -405,7 +383,6 @@
           <w:lang w:val="en-US"/>
         </w:rPr>
       </w:pPr>
-      <w:proofErr w:type="gramStart"/>
       <w:r>
         <w:rPr>
           <w:b/>
@@ -445,7 +422,6 @@
         </w:rPr>
         <w:t>ING</w:t>
       </w:r>
-      <w:proofErr w:type="gramEnd"/>
     </w:p>
     <w:p>
       <w:pPr>
@@ -654,8 +630,8 @@
         </w:rPr>
         <w:fldChar w:fldCharType="separate"/>
       </w:r>
-      <w:bookmarkStart w:id="0" w:name="Закладка"/>
-      <w:bookmarkStart w:id="1" w:name="ДецНомер"/>
+      <w:bookmarkStart w:id="0" w:name="ДецНомер"/>
+      <w:bookmarkStart w:id="1" w:name="Закладка"/>
       <w:r>
         <w:rPr>
           <w:b/>
@@ -1194,19 +1170,11 @@
                                   <w:sz w:val="20"/>
                                 </w:rPr>
                               </w:pPr>
-                              <w:proofErr w:type="spellStart"/>
                               <w:r>
                                 <w:rPr>
                                   <w:sz w:val="20"/>
                                 </w:rPr>
-                                <w:t>Взам</w:t>
-                              </w:r>
-                              <w:proofErr w:type="spellEnd"/>
-                              <w:r>
-                                <w:rPr>
-                                  <w:sz w:val="20"/>
-                                </w:rPr>
-                                <w:t>. инв. №</w:t>
+                                <w:t>Взам. инв. №</w:t>
                               </w:r>
                             </w:p>
                           </w:txbxContent>
@@ -1265,21 +1233,7 @@
                                 <w:rPr>
                                   <w:sz w:val="20"/>
                                 </w:rPr>
-                                <w:t xml:space="preserve">Инв. № </w:t>
-                              </w:r>
-                              <w:proofErr w:type="spellStart"/>
-                              <w:r>
-                                <w:rPr>
-                                  <w:sz w:val="20"/>
-                                </w:rPr>
-                                <w:t>дубл</w:t>
-                              </w:r>
-                              <w:proofErr w:type="spellEnd"/>
-                              <w:r>
-                                <w:rPr>
-                                  <w:sz w:val="20"/>
-                                </w:rPr>
-                                <w:t>.</w:t>
+                                <w:t>Инв. № дубл.</w:t>
                               </w:r>
                             </w:p>
                           </w:txbxContent>
@@ -1362,20 +1316,20 @@
           <mc:Fallback>
             <w:pict>
               <v:group id="Page_ 1_GropS" o:spid="_x0000_s1026" style="position:absolute;margin-left:-31.15pt;margin-top:2.95pt;width:34pt;height:412.7pt;z-index:-251658240" coordorigin="397,8323" coordsize="680,8254" o:gfxdata="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">
-                <v:line id="Page_ 1_B1" o:spid="_x0000_s1027" style="position:absolute;visibility:visible;mso-wrap-style:square" from="397,8323" to="397,16577" o:connectortype="straight" o:gfxdata="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" strokeweight="2.25pt"/>
-                <v:line id="Page_ 1_B2" o:spid="_x0000_s1028" style="position:absolute;visibility:visible;mso-wrap-style:square" from="397,8334" to="1077,8334" o:connectortype="straight" o:gfxdata="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" strokeweight="2.25pt"/>
-                <v:line id="Page_ 1_B3" o:spid="_x0000_s1029" style="position:absolute;visibility:visible;mso-wrap-style:square" from="397,16554" to="1077,16554" o:connectortype="straight" o:gfxdata="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" strokeweight="2.25pt"/>
-                <v:line id="Page_ 1_B4" o:spid="_x0000_s1030" style="position:absolute;visibility:visible;mso-wrap-style:square" from="397,15137" to="1077,15137" o:connectortype="straight" o:gfxdata="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" strokeweight="2.25pt"/>
-                <v:line id="Page_ 1_B5" o:spid="_x0000_s1031" style="position:absolute;visibility:visible;mso-wrap-style:square" from="397,13153" to="1077,13153" o:connectortype="straight" o:gfxdata="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" strokeweight="2.25pt"/>
-                <v:line id="Page_ 1_B6" o:spid="_x0000_s1032" style="position:absolute;visibility:visible;mso-wrap-style:square" from="397,11735" to="1077,11735" o:connectortype="straight" o:gfxdata="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" strokeweight="2.25pt"/>
-                <v:line id="Page_ 1_B7" o:spid="_x0000_s1033" style="position:absolute;visibility:visible;mso-wrap-style:square" from="397,10318" to="1077,10318" o:connectortype="straight" o:gfxdata="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" strokeweight="2.25pt"/>
-                <v:line id="Page_ 1_B8" o:spid="_x0000_s1034" style="position:absolute;visibility:visible;mso-wrap-style:square" from="680,8334" to="680,16554" o:connectortype="straight" o:gfxdata="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" strokeweight="2.25pt"/>
-                <v:line id="Page_ 1_B9" o:spid="_x0000_s1035" style="position:absolute;visibility:visible;mso-wrap-style:square" from="1077,8323" to="1077,16577" o:connectortype="straight" o:gfxdata="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" strokeweight="2.25pt"/>
+                <v:line id="Page_ 1_B1" o:spid="_x0000_s1027" style="position:absolute;visibility:visible;mso-wrap-style:square" from="397,8323" to="397,16577" o:connectortype="straight" o:gfxdata="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" strokeweight="2.25pt"/>
+                <v:line id="Page_ 1_B2" o:spid="_x0000_s1028" style="position:absolute;visibility:visible;mso-wrap-style:square" from="397,8334" to="1077,8334" o:connectortype="straight" o:gfxdata="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" strokeweight="2.25pt"/>
+                <v:line id="Page_ 1_B3" o:spid="_x0000_s1029" style="position:absolute;visibility:visible;mso-wrap-style:square" from="397,16554" to="1077,16554" o:connectortype="straight" o:gfxdata="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" strokeweight="2.25pt"/>
+                <v:line id="Page_ 1_B4" o:spid="_x0000_s1030" style="position:absolute;visibility:visible;mso-wrap-style:square" from="397,15137" to="1077,15137" o:connectortype="straight" o:gfxdata="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" strokeweight="2.25pt"/>
+                <v:line id="Page_ 1_B5" o:spid="_x0000_s1031" style="position:absolute;visibility:visible;mso-wrap-style:square" from="397,13153" to="1077,13153" o:connectortype="straight" o:gfxdata="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" strokeweight="2.25pt"/>
+                <v:line id="Page_ 1_B6" o:spid="_x0000_s1032" style="position:absolute;visibility:visible;mso-wrap-style:square" from="397,11735" to="1077,11735" o:connectortype="straight" o:gfxdata="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" strokeweight="2.25pt"/>
+                <v:line id="Page_ 1_B7" o:spid="_x0000_s1033" style="position:absolute;visibility:visible;mso-wrap-style:square" from="397,10318" to="1077,10318" o:connectortype="straight" o:gfxdata="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" strokeweight="2.25pt"/>
+                <v:line id="Page_ 1_B8" o:spid="_x0000_s1034" style="position:absolute;visibility:visible;mso-wrap-style:square" from="680,8334" to="680,16554" o:connectortype="straight" o:gfxdata="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" strokeweight="2.25pt"/>
+                <v:line id="Page_ 1_B9" o:spid="_x0000_s1035" style="position:absolute;visibility:visible;mso-wrap-style:square" from="1077,8323" to="1077,16577" o:connectortype="straight" o:gfxdata="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" strokeweight="2.25pt"/>
                 <v:shapetype id="_x0000_t202" coordsize="21600,21600" o:spt="202" path="m,l,21600r21600,l21600,xe">
                   <v:stroke joinstyle="miter"/>
                   <v:path gradientshapeok="t" o:connecttype="rect"/>
                 </v:shapetype>
-                <v:shape id="Page_ 1_NB1" o:spid="_x0000_s1036" type="#_x0000_t202" style="position:absolute;left:397;top:15137;width:283;height:1417;visibility:visible;mso-wrap-style:square;v-text-anchor:top" o:gfxdata="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" filled="f" stroked="f">
+                <v:shape id="Page_ 1_NB1" o:spid="_x0000_s1036" type="#_x0000_t202" style="position:absolute;left:397;top:15137;width:283;height:1417;visibility:visible;mso-wrap-style:square;v-text-anchor:top" o:gfxdata="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" filled="f" stroked="f">
                   <v:textbox style="layout-flow:vertical;mso-layout-flow-alt:bottom-to-top" inset="1pt,2pt,0,0">
                     <w:txbxContent>
                       <w:p>
@@ -1395,7 +1349,7 @@
                     </w:txbxContent>
                   </v:textbox>
                 </v:shape>
-                <v:shape id="Page_ 1_NB2" o:spid="_x0000_s1037" type="#_x0000_t202" style="position:absolute;left:397;top:13153;width:283;height:1984;visibility:visible;mso-wrap-style:square;v-text-anchor:top" o:gfxdata="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" filled="f" stroked="f">
+                <v:shape id="Page_ 1_NB2" o:spid="_x0000_s1037" type="#_x0000_t202" style="position:absolute;left:397;top:13153;width:283;height:1984;visibility:visible;mso-wrap-style:square;v-text-anchor:top" o:gfxdata="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" filled="f" stroked="f">
                   <v:textbox style="layout-flow:vertical;mso-layout-flow-alt:bottom-to-top" inset="1pt,4pt,0,0">
                     <w:txbxContent>
                       <w:p>
@@ -1415,7 +1369,7 @@
                     </w:txbxContent>
                   </v:textbox>
                 </v:shape>
-                <v:shape id="Page_ 1_NB3" o:spid="_x0000_s1038" type="#_x0000_t202" style="position:absolute;left:397;top:11735;width:283;height:1418;visibility:visible;mso-wrap-style:square;v-text-anchor:top" o:gfxdata="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" filled="f" stroked="f">
+                <v:shape id="Page_ 1_NB3" o:spid="_x0000_s1038" type="#_x0000_t202" style="position:absolute;left:397;top:11735;width:283;height:1418;visibility:visible;mso-wrap-style:square;v-text-anchor:top" o:gfxdata="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" filled="f" stroked="f">
                   <v:textbox style="layout-flow:vertical;mso-layout-flow-alt:bottom-to-top" inset="1pt,4pt,0,0">
                     <w:txbxContent>
                       <w:p>
@@ -1435,7 +1389,7 @@
                     </w:txbxContent>
                   </v:textbox>
                 </v:shape>
-                <v:shape id="Page_ 1_NB4" o:spid="_x0000_s1039" type="#_x0000_t202" style="position:absolute;left:397;top:10318;width:283;height:1417;visibility:visible;mso-wrap-style:square;v-text-anchor:top" o:gfxdata="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" filled="f" stroked="f">
+                <v:shape id="Page_ 1_NB4" o:spid="_x0000_s1039" type="#_x0000_t202" style="position:absolute;left:397;top:10318;width:283;height:1417;visibility:visible;mso-wrap-style:square;v-text-anchor:top" o:gfxdata="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" filled="f" stroked="f">
                   <v:textbox style="layout-flow:vertical;mso-layout-flow-alt:bottom-to-top" inset="1pt,3pt,0,0">
                     <w:txbxContent>
                       <w:p>
@@ -1455,7 +1409,7 @@
                     </w:txbxContent>
                   </v:textbox>
                 </v:shape>
-                <v:shape id="Page_ 1_NB5" o:spid="_x0000_s1040" type="#_x0000_t202" style="position:absolute;left:397;top:8334;width:283;height:1984;visibility:visible;mso-wrap-style:square;v-text-anchor:top" o:gfxdata="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" filled="f" stroked="f">
+                <v:shape id="Page_ 1_NB5" o:spid="_x0000_s1040" type="#_x0000_t202" style="position:absolute;left:397;top:8334;width:283;height:1984;visibility:visible;mso-wrap-style:square;v-text-anchor:top" o:gfxdata="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" filled="f" stroked="f">
                   <v:textbox style="layout-flow:vertical;mso-layout-flow-alt:bottom-to-top" inset="1pt,4pt,0,0">
                     <w:txbxContent>
                       <w:p>
@@ -1725,21 +1679,7 @@
               <w:rPr>
                 <w:sz w:val="28"/>
               </w:rPr>
-              <w:t>___________</w:t>
-            </w:r>
-            <w:proofErr w:type="spellStart"/>
-            <w:r>
-              <w:rPr>
-                <w:sz w:val="28"/>
-              </w:rPr>
-              <w:t>Хххххххх</w:t>
-            </w:r>
-            <w:proofErr w:type="spellEnd"/>
-            <w:r>
-              <w:rPr>
-                <w:sz w:val="28"/>
-              </w:rPr>
-              <w:t xml:space="preserve"> Х.Х.</w:t>
+              <w:t>___________Хххххххх Х.Х.</w:t>
             </w:r>
           </w:p>
         </w:tc>
@@ -2052,21 +1992,7 @@
               <w:rPr>
                 <w:sz w:val="28"/>
               </w:rPr>
-              <w:t>_____________</w:t>
-            </w:r>
-            <w:proofErr w:type="spellStart"/>
-            <w:r>
-              <w:rPr>
-                <w:sz w:val="28"/>
-              </w:rPr>
-              <w:t>Хххххх</w:t>
-            </w:r>
-            <w:proofErr w:type="spellEnd"/>
-            <w:r>
-              <w:rPr>
-                <w:sz w:val="28"/>
-              </w:rPr>
-              <w:t xml:space="preserve"> Х.Х.</w:t>
+              <w:t>_____________Хххххх Х.Х.</w:t>
             </w:r>
           </w:p>
         </w:tc>
@@ -3220,7 +3146,6 @@
                                   <w:szCs w:val="20"/>
                                 </w:rPr>
                               </w:pPr>
-                              <w:proofErr w:type="spellStart"/>
                               <w:r>
                                 <w:rPr>
                                   <w:b/>
@@ -3228,17 +3153,7 @@
                                   <w:sz w:val="20"/>
                                   <w:szCs w:val="20"/>
                                 </w:rPr>
-                                <w:t>Взам</w:t>
-                              </w:r>
-                              <w:proofErr w:type="spellEnd"/>
-                              <w:r>
-                                <w:rPr>
-                                  <w:b/>
-                                  <w:bCs/>
-                                  <w:sz w:val="20"/>
-                                  <w:szCs w:val="20"/>
-                                </w:rPr>
-                                <w:t>. инв. №</w:t>
+                                <w:t>Взам. инв. №</w:t>
                               </w:r>
                             </w:p>
                           </w:txbxContent>
@@ -3301,27 +3216,7 @@
                                   <w:sz w:val="20"/>
                                   <w:szCs w:val="20"/>
                                 </w:rPr>
-                                <w:t xml:space="preserve">Инв. № </w:t>
-                              </w:r>
-                              <w:proofErr w:type="spellStart"/>
-                              <w:r>
-                                <w:rPr>
-                                  <w:b/>
-                                  <w:bCs/>
-                                  <w:sz w:val="20"/>
-                                  <w:szCs w:val="20"/>
-                                </w:rPr>
-                                <w:t>дубл</w:t>
-                              </w:r>
-                              <w:proofErr w:type="spellEnd"/>
-                              <w:r>
-                                <w:rPr>
-                                  <w:b/>
-                                  <w:bCs/>
-                                  <w:sz w:val="20"/>
-                                  <w:szCs w:val="20"/>
-                                </w:rPr>
-                                <w:t>.</w:t>
+                                <w:t>Инв. № дубл.</w:t>
                               </w:r>
                             </w:p>
                           </w:txbxContent>
@@ -3408,16 +3303,16 @@
           <mc:Fallback>
             <w:pict>
               <v:group id="_x0000_s1041" style="position:absolute;left:0;text-align:left;margin-left:-34pt;margin-top:7.75pt;width:34pt;height:412.7pt;z-index:-251659264" coordorigin="397,8323" coordsize="680,8254" o:gfxdata="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">
-                <v:line id="Page_ 1_B1" o:spid="_x0000_s1042" style="position:absolute;visibility:visible;mso-wrap-style:square" from="397,8323" to="397,16577" o:connectortype="straight" o:gfxdata="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" strokeweight="2.25pt"/>
-                <v:line id="Page_ 1_B2" o:spid="_x0000_s1043" style="position:absolute;visibility:visible;mso-wrap-style:square" from="397,8334" to="1077,8334" o:connectortype="straight" o:gfxdata="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" strokeweight="2.25pt"/>
-                <v:line id="Page_ 1_B3" o:spid="_x0000_s1044" style="position:absolute;visibility:visible;mso-wrap-style:square" from="397,16554" to="1077,16554" o:connectortype="straight" o:gfxdata="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" strokeweight="2.25pt"/>
-                <v:line id="Page_ 1_B4" o:spid="_x0000_s1045" style="position:absolute;visibility:visible;mso-wrap-style:square" from="397,15137" to="1077,15137" o:connectortype="straight" o:gfxdata="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" strokeweight="2.25pt"/>
-                <v:line id="Page_ 1_B5" o:spid="_x0000_s1046" style="position:absolute;visibility:visible;mso-wrap-style:square" from="397,13153" to="1077,13153" o:connectortype="straight" o:gfxdata="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" strokeweight="2.25pt"/>
-                <v:line id="Page_ 1_B6" o:spid="_x0000_s1047" style="position:absolute;visibility:visible;mso-wrap-style:square" from="397,11735" to="1077,11735" o:connectortype="straight" o:gfxdata="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" strokeweight="2.25pt"/>
-                <v:line id="Page_ 1_B7" o:spid="_x0000_s1048" style="position:absolute;visibility:visible;mso-wrap-style:square" from="397,10318" to="1077,10318" o:connectortype="straight" o:gfxdata="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" strokeweight="2.25pt"/>
-                <v:line id="Page_ 1_B8" o:spid="_x0000_s1049" style="position:absolute;visibility:visible;mso-wrap-style:square" from="680,8334" to="680,16554" o:connectortype="straight" o:gfxdata="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" strokeweight="2.25pt"/>
-                <v:line id="Page_ 1_B9" o:spid="_x0000_s1050" style="position:absolute;visibility:visible;mso-wrap-style:square" from="1077,8323" to="1077,16577" o:connectortype="straight" o:gfxdata="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" strokeweight="2.25pt"/>
-                <v:shape id="Page_ 1_NB1" o:spid="_x0000_s1051" type="#_x0000_t202" style="position:absolute;left:397;top:15137;width:283;height:1417;visibility:visible;mso-wrap-style:square;v-text-anchor:top" o:gfxdata="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" filled="f" stroked="f">
+                <v:line id="Page_ 1_B1" o:spid="_x0000_s1042" style="position:absolute;visibility:visible;mso-wrap-style:square" from="397,8323" to="397,16577" o:connectortype="straight" o:gfxdata="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" strokeweight="2.25pt"/>
+                <v:line id="Page_ 1_B2" o:spid="_x0000_s1043" style="position:absolute;visibility:visible;mso-wrap-style:square" from="397,8334" to="1077,8334" o:connectortype="straight" o:gfxdata="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" strokeweight="2.25pt"/>
+                <v:line id="Page_ 1_B3" o:spid="_x0000_s1044" style="position:absolute;visibility:visible;mso-wrap-style:square" from="397,16554" to="1077,16554" o:connectortype="straight" o:gfxdata="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" strokeweight="2.25pt"/>
+                <v:line id="Page_ 1_B4" o:spid="_x0000_s1045" style="position:absolute;visibility:visible;mso-wrap-style:square" from="397,15137" to="1077,15137" o:connectortype="straight" o:gfxdata="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" strokeweight="2.25pt"/>
+                <v:line id="Page_ 1_B5" o:spid="_x0000_s1046" style="position:absolute;visibility:visible;mso-wrap-style:square" from="397,13153" to="1077,13153" o:connectortype="straight" o:gfxdata="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" strokeweight="2.25pt"/>
+                <v:line id="Page_ 1_B6" o:spid="_x0000_s1047" style="position:absolute;visibility:visible;mso-wrap-style:square" from="397,11735" to="1077,11735" o:connectortype="straight" o:gfxdata="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" strokeweight="2.25pt"/>
+                <v:line id="Page_ 1_B7" o:spid="_x0000_s1048" style="position:absolute;visibility:visible;mso-wrap-style:square" from="397,10318" to="1077,10318" o:connectortype="straight" o:gfxdata="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" strokeweight="2.25pt"/>
+                <v:line id="Page_ 1_B8" o:spid="_x0000_s1049" style="position:absolute;visibility:visible;mso-wrap-style:square" from="680,8334" to="680,16554" o:connectortype="straight" o:gfxdata="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" strokeweight="2.25pt"/>
+                <v:line id="Page_ 1_B9" o:spid="_x0000_s1050" style="position:absolute;visibility:visible;mso-wrap-style:square" from="1077,8323" to="1077,16577" o:connectortype="straight" o:gfxdata="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" strokeweight="2.25pt"/>
+                <v:shape id="Page_ 1_NB1" o:spid="_x0000_s1051" type="#_x0000_t202" style="position:absolute;left:397;top:15137;width:283;height:1417;visibility:visible;mso-wrap-style:square;v-text-anchor:top" o:gfxdata="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" filled="f" stroked="f">
                   <v:textbox style="layout-flow:vertical;mso-layout-flow-alt:bottom-to-top" inset="1pt,2pt,0,0">
                     <w:txbxContent>
                       <w:p>
@@ -3441,7 +3336,7 @@
                     </w:txbxContent>
                   </v:textbox>
                 </v:shape>
-                <v:shape id="Page_ 1_NB2" o:spid="_x0000_s1052" type="#_x0000_t202" style="position:absolute;left:397;top:13153;width:283;height:1984;visibility:visible;mso-wrap-style:square;v-text-anchor:top" o:gfxdata="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" filled="f" stroked="f">
+                <v:shape id="Page_ 1_NB2" o:spid="_x0000_s1052" type="#_x0000_t202" style="position:absolute;left:397;top:13153;width:283;height:1984;visibility:visible;mso-wrap-style:square;v-text-anchor:top" o:gfxdata="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" filled="f" stroked="f">
                   <v:textbox style="layout-flow:vertical;mso-layout-flow-alt:bottom-to-top" inset="1pt,4pt,0,0">
                     <w:txbxContent>
                       <w:p>
@@ -3465,7 +3360,7 @@
                     </w:txbxContent>
                   </v:textbox>
                 </v:shape>
-                <v:shape id="Page_ 1_NB3" o:spid="_x0000_s1053" type="#_x0000_t202" style="position:absolute;left:397;top:11735;width:283;height:1418;visibility:visible;mso-wrap-style:square;v-text-anchor:top" o:gfxdata="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" filled="f" stroked="f">
+                <v:shape id="Page_ 1_NB3" o:spid="_x0000_s1053" type="#_x0000_t202" style="position:absolute;left:397;top:11735;width:283;height:1418;visibility:visible;mso-wrap-style:square;v-text-anchor:top" o:gfxdata="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" filled="f" stroked="f">
                   <v:textbox style="layout-flow:vertical;mso-layout-flow-alt:bottom-to-top" inset="1pt,4pt,0,0">
                     <w:txbxContent>
                       <w:p>
@@ -3489,7 +3384,7 @@
                     </w:txbxContent>
                   </v:textbox>
                 </v:shape>
-                <v:shape id="Page_ 1_NB4" o:spid="_x0000_s1054" type="#_x0000_t202" style="position:absolute;left:397;top:10318;width:283;height:1417;visibility:visible;mso-wrap-style:square;v-text-anchor:top" o:gfxdata="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" filled="f" stroked="f">
+                <v:shape id="Page_ 1_NB4" o:spid="_x0000_s1054" type="#_x0000_t202" style="position:absolute;left:397;top:10318;width:283;height:1417;visibility:visible;mso-wrap-style:square;v-text-anchor:top" o:gfxdata="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" filled="f" stroked="f">
                   <v:textbox style="layout-flow:vertical;mso-layout-flow-alt:bottom-to-top" inset="1pt,3pt,0,0">
                     <w:txbxContent>
                       <w:p>
@@ -3513,7 +3408,7 @@
                     </w:txbxContent>
                   </v:textbox>
                 </v:shape>
-                <v:shape id="Page_ 1_NB5" o:spid="_x0000_s1055" type="#_x0000_t202" style="position:absolute;left:397;top:8334;width:283;height:1984;visibility:visible;mso-wrap-style:square;v-text-anchor:top" o:gfxdata="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" filled="f" stroked="f">
+                <v:shape id="Page_ 1_NB5" o:spid="_x0000_s1055" type="#_x0000_t202" style="position:absolute;left:397;top:8334;width:283;height:1984;visibility:visible;mso-wrap-style:square;v-text-anchor:top" o:gfxdata="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" filled="f" stroked="f">
                   <v:textbox style="layout-flow:vertical;mso-layout-flow-alt:bottom-to-top" inset="1pt,4pt,0,0">
                     <w:txbxContent>
                       <w:p>
@@ -5693,7 +5588,6 @@
         <w:t xml:space="preserve">Краткая характеристика области применения </w:t>
       </w:r>
       <w:bookmarkEnd w:id="5"/>
-      <w:proofErr w:type="spellStart"/>
       <w:r>
         <w:rPr>
           <w:b/>
@@ -5702,7 +5596,6 @@
         </w:rPr>
         <w:t>утилиты</w:t>
       </w:r>
-      <w:proofErr w:type="spellEnd"/>
     </w:p>
     <w:p/>
     <w:p/>
@@ -6159,591 +6052,441 @@
       <w:bookmarkEnd w:id="13"/>
     </w:p>
     <w:p/>
-    <w:p/>
-    <w:p/>
-    <w:p>
-      <w:pPr>
-        <w:ind w:firstLine="708"/>
-        <w:jc w:val="both"/>
+    <w:p>
+      <w:r>
+        <w:t>4.1.1.1</w:t>
+      </w:r>
+      <w:r>
+        <w:t xml:space="preserve"> </w:t>
+      </w:r>
+      <w:r>
+        <w:t xml:space="preserve">Пользователь должен иметь возможность предотвратить попытки утилиты сопоставить </w:t>
+      </w:r>
+      <w:r>
+        <w:t>IP-адреса промежуточных маршрутизаторов с их именами для ускорения вывода результатов.</w:t>
+      </w:r>
+    </w:p>
+    <w:p/>
+    <w:p>
+      <w:pPr>
+        <w:jc w:val="both"/>
+      </w:pPr>
+      <w:r>
         <w:rPr>
           <w:spacing w:val="-6"/>
         </w:rPr>
-      </w:pPr>
-      <w:r>
-        <w:t>Утилита</w:t>
-      </w:r>
-      <w:r>
-        <w:t xml:space="preserve"> должна об</w:t>
-      </w:r>
-      <w:r>
-        <w:t>ладать следующим функционалом:</w:t>
-      </w:r>
-    </w:p>
-    <w:p>
-      <w:pPr>
-        <w:jc w:val="both"/>
+        <w:t>4.1.1.2</w:t>
+      </w:r>
+      <w:r>
         <w:rPr>
           <w:spacing w:val="-6"/>
         </w:rPr>
+        <w:tab/>
+      </w:r>
+      <w:r>
+        <w:t>Пользователь должен иметь возможность</w:t>
+      </w:r>
+      <w:r>
+        <w:t xml:space="preserve"> задать</w:t>
+      </w:r>
+      <w:r>
+        <w:t xml:space="preserve"> </w:t>
+      </w:r>
+      <w:r>
+        <w:t>максимальное количество</w:t>
+      </w:r>
+      <w:r>
+        <w:t xml:space="preserve"> переходов на пути при поиске конечного пункта назначения</w:t>
+      </w:r>
+      <w:r>
+        <w:t xml:space="preserve">. </w:t>
+      </w:r>
+      <w:r>
+        <w:t>Значение по умолчанию установить равным 30.</w:t>
+      </w:r>
+    </w:p>
+    <w:p>
+      <w:pPr>
+        <w:jc w:val="both"/>
+      </w:pPr>
+    </w:p>
+    <w:p>
+      <w:pPr>
+        <w:jc w:val="both"/>
       </w:pPr>
       <w:r>
         <w:rPr>
           <w:spacing w:val="-6"/>
         </w:rPr>
+        <w:t>4.1.1.</w:t>
+      </w:r>
+      <w:r>
+        <w:rPr>
+          <w:spacing w:val="-6"/>
+        </w:rPr>
+        <w:t>3</w:t>
+      </w:r>
+      <w:r>
+        <w:rPr>
+          <w:spacing w:val="-6"/>
+        </w:rPr>
         <w:tab/>
       </w:r>
       <w:r>
+        <w:t xml:space="preserve">Пользователь должен иметь возможность </w:t>
+      </w:r>
+      <w:r>
         <w:rPr>
           <w:spacing w:val="-6"/>
         </w:rPr>
+        <w:t xml:space="preserve">определить использование параметра свободной маршрутизации в </w:t>
+      </w:r>
+      <w:r>
+        <w:rPr>
+          <w:spacing w:val="-6"/>
+          <w:lang w:val="en-US"/>
+        </w:rPr>
+        <w:t>IP</w:t>
+      </w:r>
+      <w:r>
+        <w:rPr>
+          <w:spacing w:val="-6"/>
+        </w:rPr>
+        <w:t>-</w:t>
+      </w:r>
+      <w:r>
+        <w:rPr>
+          <w:spacing w:val="-6"/>
+        </w:rPr>
+        <w:t xml:space="preserve">заголовке с набором промежуточных мест назначения для сообщений с </w:t>
+      </w:r>
+      <w:r>
+        <w:rPr>
+          <w:spacing w:val="-6"/>
+          <w:lang w:val="en-US"/>
+        </w:rPr>
+        <w:t>Echo</w:t>
+      </w:r>
+      <w:r>
+        <w:rPr>
+          <w:spacing w:val="-6"/>
+        </w:rPr>
+        <w:t>-</w:t>
+      </w:r>
+      <w:r>
+        <w:rPr>
+          <w:spacing w:val="-6"/>
+        </w:rPr>
+        <w:t>запросом.</w:t>
+      </w:r>
+    </w:p>
+    <w:p>
+      <w:pPr>
+        <w:jc w:val="both"/>
+        <w:rPr>
+          <w:spacing w:val="-6"/>
+        </w:rPr>
+      </w:pPr>
+    </w:p>
+    <w:p>
+      <w:pPr>
+        <w:jc w:val="both"/>
+      </w:pPr>
+      <w:r>
+        <w:rPr>
+          <w:spacing w:val="-6"/>
+        </w:rPr>
+        <w:t>4.1.1.4</w:t>
+      </w:r>
+      <w:r>
+        <w:rPr>
+          <w:spacing w:val="-6"/>
+        </w:rPr>
+        <w:tab/>
+      </w:r>
+      <w:r>
+        <w:t xml:space="preserve">Пользователь должен иметь возможность задать </w:t>
+      </w:r>
+      <w:r>
+        <w:t>время</w:t>
+      </w:r>
+      <w:r>
+        <w:t xml:space="preserve"> ожидания между последовательными проверками связи.</w:t>
+      </w:r>
+      <w:r>
+        <w:t xml:space="preserve"> </w:t>
+      </w:r>
+      <w:r>
+        <w:t>Значение по</w:t>
+      </w:r>
+      <w:r>
+        <w:t xml:space="preserve"> умолчанию установить равным 250 миллисекундам.</w:t>
+      </w:r>
+    </w:p>
+    <w:p>
+      <w:pPr>
+        <w:jc w:val="both"/>
+        <w:rPr>
+          <w:spacing w:val="-6"/>
+        </w:rPr>
+      </w:pPr>
+    </w:p>
+    <w:p>
+      <w:pPr>
+        <w:jc w:val="both"/>
+      </w:pPr>
+      <w:r>
+        <w:rPr>
+          <w:spacing w:val="-6"/>
+        </w:rPr>
+        <w:t>4.1.1.</w:t>
+      </w:r>
+      <w:r>
+        <w:rPr>
+          <w:spacing w:val="-6"/>
+        </w:rPr>
+        <w:t>5</w:t>
+      </w:r>
+      <w:r>
+        <w:rPr>
+          <w:spacing w:val="-6"/>
+        </w:rPr>
+        <w:tab/>
+      </w:r>
+      <w:r>
+        <w:t>Пользователь должен иметь возможность задать</w:t>
+      </w:r>
+      <w:r>
+        <w:t xml:space="preserve"> количество</w:t>
+      </w:r>
+      <w:r>
+        <w:t xml:space="preserve"> сообщений с эхо-запросом, отправленных каждому маршрутизатору пути</w:t>
+      </w:r>
+      <w:r>
+        <w:t xml:space="preserve">. </w:t>
+      </w:r>
+      <w:r>
+        <w:t xml:space="preserve">Значение по умолчанию установить равным </w:t>
+      </w:r>
+      <w:r>
+        <w:t>100.</w:t>
+      </w:r>
+    </w:p>
+    <w:p>
+      <w:pPr>
+        <w:jc w:val="both"/>
+        <w:rPr>
+          <w:spacing w:val="-6"/>
+        </w:rPr>
+      </w:pPr>
+    </w:p>
+    <w:p>
+      <w:pPr>
+        <w:jc w:val="both"/>
+      </w:pPr>
+      <w:r>
+        <w:rPr>
+          <w:spacing w:val="-6"/>
+        </w:rPr>
+        <w:t>4.1.1.6</w:t>
+      </w:r>
+      <w:r>
+        <w:rPr>
+          <w:spacing w:val="-6"/>
+        </w:rPr>
+        <w:tab/>
+      </w:r>
+      <w:r>
+        <w:t>Пользователь должен иметь возможность задать</w:t>
+      </w:r>
+      <w:r>
+        <w:t xml:space="preserve"> </w:t>
+      </w:r>
+      <w:r>
+        <w:t>время ожидания ответа от каждого маршрутизатора</w:t>
+      </w:r>
+      <w:r>
+        <w:t>.</w:t>
+      </w:r>
+      <w:r>
+        <w:t xml:space="preserve"> </w:t>
+      </w:r>
+      <w:r>
+        <w:t>Значение по умолчанию установить равным 100</w:t>
+      </w:r>
+      <w:r>
+        <w:t xml:space="preserve"> миллисекундам.</w:t>
+      </w:r>
+    </w:p>
+    <w:p>
+      <w:pPr>
+        <w:jc w:val="both"/>
+        <w:rPr>
+          <w:spacing w:val="-6"/>
+        </w:rPr>
+      </w:pPr>
+    </w:p>
+    <w:p>
+      <w:pPr>
+        <w:jc w:val="both"/>
+      </w:pPr>
+      <w:r>
+        <w:rPr>
+          <w:spacing w:val="-6"/>
+        </w:rPr>
+        <w:t>4.1.1.</w:t>
+      </w:r>
+      <w:r>
+        <w:rPr>
+          <w:spacing w:val="-6"/>
+        </w:rPr>
+        <w:t>7</w:t>
+      </w:r>
+      <w:r>
+        <w:rPr>
+          <w:spacing w:val="-6"/>
+        </w:rPr>
+        <w:tab/>
+      </w:r>
+      <w:r>
+        <w:t xml:space="preserve">Пользователь должен иметь возможность </w:t>
+      </w:r>
+      <w:r>
+        <w:t xml:space="preserve">проверить наличие устройств на поддержку </w:t>
+      </w:r>
+      <w:r>
+        <w:rPr>
+          <w:lang w:val="en-US"/>
+        </w:rPr>
+        <w:t>Quality</w:t>
+      </w:r>
+      <w:r>
+        <w:t xml:space="preserve"> </w:t>
+      </w:r>
+      <w:r>
+        <w:rPr>
+          <w:lang w:val="en-US"/>
+        </w:rPr>
+        <w:t>of</w:t>
+      </w:r>
+      <w:r>
+        <w:t xml:space="preserve"> </w:t>
+      </w:r>
+      <w:r>
+        <w:rPr>
+          <w:lang w:val="en-US"/>
+        </w:rPr>
+        <w:t>Service</w:t>
+      </w:r>
+      <w:r>
+        <w:t xml:space="preserve"> – технологию предоставления различным классам трафика различных приоритетов в обслуживании</w:t>
+      </w:r>
+      <w:r>
+        <w:t xml:space="preserve">. </w:t>
+      </w:r>
+    </w:p>
+    <w:p>
+      <w:pPr>
+        <w:jc w:val="both"/>
+        <w:rPr>
+          <w:spacing w:val="-6"/>
+        </w:rPr>
+      </w:pPr>
+    </w:p>
+    <w:p>
+      <w:pPr>
+        <w:jc w:val="both"/>
+      </w:pPr>
+      <w:r>
+        <w:rPr>
+          <w:spacing w:val="-6"/>
+        </w:rPr>
+        <w:t>4.1.1.8</w:t>
+      </w:r>
+      <w:r>
+        <w:rPr>
+          <w:spacing w:val="-6"/>
+        </w:rPr>
+        <w:tab/>
+      </w:r>
+      <w:r>
+        <w:t xml:space="preserve">Пользователь должен иметь возможность </w:t>
+      </w:r>
+      <w:r>
+        <w:t>проверить</w:t>
+      </w:r>
+      <w:r>
+        <w:t xml:space="preserve"> устройств</w:t>
+      </w:r>
+      <w:r>
         <w:t>а</w:t>
       </w:r>
       <w:r>
+        <w:t xml:space="preserve"> вдоль маршрута на предмет поддержания протокола настройки резервирования ресурсов (RSVP).</w:t>
+      </w:r>
+    </w:p>
+    <w:p>
+      <w:pPr>
+        <w:jc w:val="both"/>
         <w:rPr>
           <w:spacing w:val="-6"/>
         </w:rPr>
-        <w:t xml:space="preserve">) </w:t>
-      </w:r>
-      <w:r>
-        <w:t>П</w:t>
-      </w:r>
-      <w:r>
-        <w:t>редотвращ</w:t>
-      </w:r>
-      <w:r>
-        <w:t>ение</w:t>
-      </w:r>
-      <w:r>
-        <w:t xml:space="preserve"> попытки утилиты сопоставить IP-адреса промежуточных маршр</w:t>
-      </w:r>
-      <w:r>
-        <w:t xml:space="preserve">утизаторов с их именами для </w:t>
-      </w:r>
-      <w:r>
-        <w:t>ускор</w:t>
-      </w:r>
-      <w:r>
-        <w:t>ения</w:t>
-      </w:r>
-      <w:r>
-        <w:t xml:space="preserve"> вывод</w:t>
-      </w:r>
-      <w:r>
-        <w:t>а результатов</w:t>
-      </w:r>
-      <w:r>
-        <w:t>.</w:t>
-      </w:r>
-      <w:r>
-        <w:t xml:space="preserve"> Функция задействуется параметром «</w:t>
-      </w:r>
-      <w:r>
-        <w:rPr>
-          <w:b/>
-        </w:rPr>
-        <w:t>-</w:t>
-      </w:r>
-      <w:r>
-        <w:rPr>
-          <w:b/>
-          <w:lang w:val="en-US"/>
-        </w:rPr>
-        <w:t>n</w:t>
-      </w:r>
-      <w:r>
-        <w:t>»</w:t>
-      </w:r>
-      <w:r>
-        <w:t>;</w:t>
-      </w:r>
-    </w:p>
-    <w:p>
-      <w:pPr>
-        <w:jc w:val="both"/>
-        <w:rPr>
-          <w:spacing w:val="-6"/>
-        </w:rPr>
-      </w:pPr>
-      <w:r>
-        <w:rPr>
-          <w:spacing w:val="-6"/>
-        </w:rPr>
-        <w:tab/>
-      </w:r>
-      <w:r>
-        <w:rPr>
-          <w:spacing w:val="-6"/>
-        </w:rPr>
-        <w:t>б</w:t>
-      </w:r>
-      <w:r>
-        <w:rPr>
-          <w:spacing w:val="-6"/>
-        </w:rPr>
-        <w:t xml:space="preserve">) </w:t>
-      </w:r>
-      <w:r>
-        <w:t>З</w:t>
-      </w:r>
-      <w:r>
-        <w:t>адание максимального количества переходов на пути при поиске конечного пункта назначения</w:t>
-      </w:r>
-      <w:r>
-        <w:t xml:space="preserve">. </w:t>
-      </w:r>
-      <w:r>
-        <w:t>Функция задействуется параметром «</w:t>
-      </w:r>
-      <w:r>
-        <w:rPr>
-          <w:rStyle w:val="ae"/>
-          <w:iCs/>
-        </w:rPr>
-        <w:t>-h</w:t>
-      </w:r>
-      <w:r>
-        <w:t>»</w:t>
-      </w:r>
-      <w:r>
-        <w:t xml:space="preserve">, </w:t>
-      </w:r>
-      <w:r>
-        <w:t>с указанием максимального числа переходов</w:t>
-      </w:r>
-      <w:r>
-        <w:t>;</w:t>
-      </w:r>
-    </w:p>
-    <w:p>
-      <w:pPr>
-        <w:ind w:firstLine="708"/>
-        <w:jc w:val="both"/>
-        <w:rPr>
-          <w:spacing w:val="-6"/>
-        </w:rPr>
-      </w:pPr>
-      <w:r>
-        <w:rPr>
-          <w:spacing w:val="-6"/>
-        </w:rPr>
-        <w:t xml:space="preserve">в) </w:t>
-      </w:r>
-      <w:r>
-        <w:rPr>
-          <w:spacing w:val="-6"/>
-        </w:rPr>
-        <w:t>У</w:t>
-      </w:r>
-      <w:r>
-        <w:t>каз</w:t>
-      </w:r>
-      <w:r>
-        <w:t>ание</w:t>
-      </w:r>
-      <w:r>
-        <w:t xml:space="preserve"> для сообщений с эхо-запросом использовани</w:t>
-      </w:r>
-      <w:r>
-        <w:t>я</w:t>
-      </w:r>
-      <w:r>
-        <w:t xml:space="preserve"> параметра свободной маршрутизации в IP-заголовке с набором промежуточных мест</w:t>
-      </w:r>
-      <w:r>
-        <w:t xml:space="preserve"> назначения, указанным в списке </w:t>
-      </w:r>
-      <w:r>
-        <w:t>компьютеров. При свободной маршрутизации последовательные промежуточные места назначения могут быть разделены одним или несколькими маршрутизаторами.</w:t>
-      </w:r>
-      <w:r>
-        <w:t xml:space="preserve"> </w:t>
-      </w:r>
-      <w:r>
-        <w:t>Функция задействуется параметром «</w:t>
-      </w:r>
-      <w:r>
-        <w:rPr>
-          <w:rStyle w:val="ae"/>
-          <w:iCs/>
-        </w:rPr>
-        <w:t>-</w:t>
-      </w:r>
-      <w:r>
-        <w:rPr>
-          <w:rStyle w:val="ae"/>
-          <w:iCs/>
-        </w:rPr>
-        <w:t>g</w:t>
-      </w:r>
-      <w:r>
-        <w:t>»</w:t>
-      </w:r>
-      <w:r>
-        <w:t xml:space="preserve">, </w:t>
-      </w:r>
-      <w:r>
-        <w:t>с заданием с</w:t>
-      </w:r>
-      <w:r>
-        <w:t>пис</w:t>
-      </w:r>
-      <w:r>
-        <w:t xml:space="preserve">ка </w:t>
-      </w:r>
-      <w:r>
-        <w:t>адресов</w:t>
-      </w:r>
-      <w:r>
-        <w:t>, представляющих</w:t>
-      </w:r>
-      <w:r>
-        <w:t xml:space="preserve"> собой набор IP-адресов (в точечно-десятичной </w:t>
-      </w:r>
-      <w:r>
-        <w:t>нотации), разделенных пробелами</w:t>
-      </w:r>
-      <w:r>
-        <w:t>;</w:t>
-      </w:r>
-    </w:p>
-    <w:p>
-      <w:pPr>
-        <w:ind w:firstLine="708"/>
-        <w:jc w:val="both"/>
-        <w:rPr>
-          <w:spacing w:val="-6"/>
-        </w:rPr>
-      </w:pPr>
-      <w:r>
-        <w:rPr>
-          <w:spacing w:val="-6"/>
-        </w:rPr>
-        <w:t xml:space="preserve">г) </w:t>
-      </w:r>
-      <w:r>
-        <w:t>З</w:t>
-      </w:r>
-      <w:r>
-        <w:t>адани</w:t>
-      </w:r>
-      <w:r>
-        <w:t>е</w:t>
-      </w:r>
-      <w:r>
-        <w:t xml:space="preserve"> </w:t>
-      </w:r>
-      <w:r>
-        <w:t>времени</w:t>
-      </w:r>
-      <w:r>
-        <w:t xml:space="preserve"> ожидания между последовательными проверками связи</w:t>
-      </w:r>
-      <w:r>
-        <w:t>.</w:t>
-      </w:r>
-      <w:r>
-        <w:t xml:space="preserve"> Функция задействуется параметром «</w:t>
-      </w:r>
-      <w:r>
-        <w:rPr>
-          <w:rStyle w:val="ae"/>
-          <w:iCs/>
-        </w:rPr>
-        <w:t>-</w:t>
-      </w:r>
-      <w:r>
-        <w:rPr>
-          <w:rStyle w:val="ae"/>
-          <w:iCs/>
-        </w:rPr>
-        <w:t>p</w:t>
-      </w:r>
-      <w:r>
-        <w:t>»</w:t>
-      </w:r>
-      <w:r>
-        <w:t>,</w:t>
-      </w:r>
-      <w:r>
-        <w:t xml:space="preserve"> </w:t>
-      </w:r>
-      <w:r>
-        <w:t>с указанием периода (в миллисекундах);</w:t>
-      </w:r>
-    </w:p>
-    <w:p>
-      <w:pPr>
-        <w:ind w:firstLine="708"/>
-        <w:jc w:val="both"/>
-        <w:rPr>
-          <w:spacing w:val="-6"/>
-        </w:rPr>
-      </w:pPr>
-      <w:r>
-        <w:rPr>
-          <w:spacing w:val="-6"/>
-        </w:rPr>
-        <w:t xml:space="preserve">д) </w:t>
-      </w:r>
-      <w:r>
-        <w:t>З</w:t>
-      </w:r>
-      <w:r>
-        <w:t>адание количества сообщений с эхо-запросом, отправленных каждому маршрутизатору пути. Функция задействуется параметром «</w:t>
-      </w:r>
-      <w:r>
-        <w:rPr>
-          <w:rStyle w:val="ae"/>
-          <w:iCs/>
-        </w:rPr>
-        <w:t>-</w:t>
-      </w:r>
-      <w:r>
-        <w:rPr>
-          <w:rStyle w:val="ae"/>
-          <w:iCs/>
-        </w:rPr>
-        <w:t>q</w:t>
-      </w:r>
-      <w:r>
-        <w:t>»</w:t>
-      </w:r>
-      <w:r>
-        <w:t>,</w:t>
-      </w:r>
-      <w:r>
-        <w:t xml:space="preserve"> </w:t>
-      </w:r>
-      <w:r>
-        <w:t>с указанием числа запросов.</w:t>
-      </w:r>
-    </w:p>
-    <w:p>
-      <w:pPr>
-        <w:ind w:firstLine="708"/>
-        <w:jc w:val="both"/>
-        <w:rPr>
-          <w:spacing w:val="-6"/>
-        </w:rPr>
-      </w:pPr>
-      <w:r>
-        <w:rPr>
-          <w:spacing w:val="-6"/>
-        </w:rPr>
-        <w:t xml:space="preserve">е) </w:t>
-      </w:r>
-      <w:r>
-        <w:t>З</w:t>
-      </w:r>
-      <w:r>
-        <w:t>адание времени ожидания каждого отклика. Функция задействуется параметром «</w:t>
-      </w:r>
-      <w:r>
-        <w:rPr>
-          <w:rStyle w:val="ae"/>
-          <w:iCs/>
-        </w:rPr>
-        <w:t>-</w:t>
-      </w:r>
-      <w:r>
-        <w:rPr>
-          <w:rStyle w:val="ae"/>
-          <w:iCs/>
-        </w:rPr>
-        <w:t>w</w:t>
-      </w:r>
-      <w:r>
-        <w:t>»</w:t>
-      </w:r>
-      <w:r>
-        <w:t>,</w:t>
-      </w:r>
-      <w:r>
-        <w:t xml:space="preserve"> </w:t>
-      </w:r>
-      <w:r>
-        <w:t>с указанием интервала (в миллисекундах);</w:t>
-      </w:r>
-    </w:p>
-    <w:p>
-      <w:pPr>
-        <w:ind w:firstLine="708"/>
-        <w:jc w:val="both"/>
-        <w:rPr>
-          <w:spacing w:val="-6"/>
-        </w:rPr>
-      </w:pPr>
-      <w:r>
-        <w:rPr>
-          <w:spacing w:val="-6"/>
-        </w:rPr>
-        <w:t xml:space="preserve">ж) </w:t>
-      </w:r>
-      <w:r>
-        <w:rPr>
-          <w:spacing w:val="-6"/>
-        </w:rPr>
-        <w:t>П</w:t>
-      </w:r>
-      <w:r>
-        <w:t>рисоединение тега приоритета уровня 2 к сообщениям с эхо-запросом, отправляемым каждому сетевому устройству на маршруте, для обнаружения сетевых устройств с не настроенным приоритетом уровня 2</w:t>
-      </w:r>
-      <w:r>
-        <w:t>.</w:t>
-      </w:r>
-      <w:r>
-        <w:t xml:space="preserve"> Функция задействуется параметром «</w:t>
-      </w:r>
-      <w:r>
-        <w:rPr>
-          <w:rStyle w:val="ae"/>
-          <w:iCs/>
-        </w:rPr>
-        <w:t>-</w:t>
-      </w:r>
-      <w:r>
-        <w:rPr>
-          <w:rStyle w:val="ae"/>
-          <w:iCs/>
-          <w:lang w:val="en-US"/>
-        </w:rPr>
-        <w:t>T</w:t>
-      </w:r>
-      <w:r>
-        <w:t>»;</w:t>
-      </w:r>
-    </w:p>
-    <w:p>
-      <w:pPr>
-        <w:ind w:firstLine="708"/>
-        <w:jc w:val="both"/>
-        <w:rPr>
-          <w:spacing w:val="-6"/>
-        </w:rPr>
-      </w:pPr>
-      <w:r>
-        <w:rPr>
-          <w:spacing w:val="-6"/>
-        </w:rPr>
-        <w:t xml:space="preserve">з) </w:t>
-      </w:r>
-      <w:r>
-        <w:t>П</w:t>
-      </w:r>
-      <w:r>
-        <w:t>роверка устройств вдоль маршрута на предмет поддержания протокола настройки резервирования ресурсов (RSVP).</w:t>
-      </w:r>
-      <w:r>
-        <w:t xml:space="preserve"> </w:t>
-      </w:r>
-      <w:r>
-        <w:t xml:space="preserve">Данный протокол </w:t>
-      </w:r>
-      <w:r>
-        <w:t>позволяет главному компьютеру резервировать определенную часть пропускной способности для потока данных</w:t>
-      </w:r>
-      <w:r>
-        <w:t>.</w:t>
-      </w:r>
+      </w:pPr>
       <w:bookmarkStart w:id="14" w:name="_GoBack"/>
       <w:bookmarkEnd w:id="14"/>
-      <w:r>
-        <w:t xml:space="preserve"> </w:t>
-      </w:r>
-      <w:r>
-        <w:t xml:space="preserve">Маршрутизатор, </w:t>
-      </w:r>
-      <w:r>
-        <w:t xml:space="preserve">получив такое сообщение, проверяет свои ресурсы с целью определения возможности выделения требуемой пропускной способности. При её отсутствии маршрутизатор запрос отвергает. Если требуемая пропускная способность достижима, то маршрутизатор настраивает </w:t>
-      </w:r>
-      <w:hyperlink r:id="rId14" w:tooltip="Алгоритм" w:history="1">
-        <w:r>
-          <w:t>алгоритм</w:t>
-        </w:r>
-      </w:hyperlink>
-      <w:r>
-        <w:t xml:space="preserve"> обработки пакетов таким образом, чтобы указанному потоку всегда предоставлялась требуемая пропускная способность, а затем передаёт сообщение следующему маршрутизатору вдоль пути. В результате, по всему пути от узла-отправителя до адреса назначения резервируется необходимая пропускная способность с целью обеспечения запрашиваемого качества обслуживания.</w:t>
-      </w:r>
-      <w:r>
-        <w:t xml:space="preserve"> Функция задействуется параметром «</w:t>
-      </w:r>
-      <w:r>
-        <w:rPr>
-          <w:rStyle w:val="ae"/>
-          <w:iCs/>
-        </w:rPr>
-        <w:t>-</w:t>
-      </w:r>
-      <w:r>
-        <w:rPr>
-          <w:rStyle w:val="ae"/>
-          <w:iCs/>
-        </w:rPr>
-        <w:t>R</w:t>
-      </w:r>
-      <w:r>
-        <w:t>»;</w:t>
-      </w:r>
-    </w:p>
-    <w:p>
-      <w:pPr>
-        <w:ind w:firstLine="708"/>
-        <w:jc w:val="both"/>
+    </w:p>
+    <w:p>
+      <w:pPr>
+        <w:jc w:val="both"/>
+      </w:pPr>
+      <w:r>
         <w:rPr>
           <w:spacing w:val="-6"/>
         </w:rPr>
-      </w:pPr>
+        <w:t>4.1.1.9</w:t>
+      </w:r>
       <w:r>
         <w:rPr>
           <w:spacing w:val="-6"/>
         </w:rPr>
-        <w:t xml:space="preserve">и) </w:t>
-      </w:r>
-      <w:r>
-        <w:t>З</w:t>
-      </w:r>
-      <w:r>
-        <w:t>адание пункта назначения</w:t>
-      </w:r>
-      <w:r>
-        <w:t>.</w:t>
-      </w:r>
-      <w:r>
-        <w:t xml:space="preserve"> Функция задействуется IP-адресом или именем узла;</w:t>
-      </w:r>
-      <w:r>
-        <w:t xml:space="preserve"> </w:t>
-      </w:r>
-    </w:p>
-    <w:p>
-      <w:pPr>
-        <w:ind w:firstLine="708"/>
+        <w:tab/>
+      </w:r>
+      <w:r>
+        <w:t xml:space="preserve">Пользователь должен иметь возможность задать </w:t>
+      </w:r>
+      <w:r>
+        <w:t xml:space="preserve">конечный </w:t>
+      </w:r>
+      <w:r>
+        <w:t>пункт назначения.</w:t>
+      </w:r>
+    </w:p>
+    <w:p>
+      <w:pPr>
         <w:jc w:val="both"/>
         <w:rPr>
           <w:spacing w:val="-6"/>
         </w:rPr>
       </w:pPr>
-      <w:r>
+    </w:p>
+    <w:p>
+      <w:pPr>
+        <w:jc w:val="both"/>
         <w:rPr>
           <w:spacing w:val="-6"/>
         </w:rPr>
-        <w:t xml:space="preserve">к) </w:t>
-      </w:r>
-      <w:r>
-        <w:t>О</w:t>
-      </w:r>
-      <w:r>
-        <w:t>тображение справки в командной строке. Функция задействуется параметром «</w:t>
-      </w:r>
-      <w:r>
-        <w:rPr>
-          <w:rStyle w:val="ae"/>
-          <w:iCs/>
-        </w:rPr>
-        <w:t>/?</w:t>
-      </w:r>
-      <w:r>
-        <w:t>».</w:t>
+      </w:pPr>
+      <w:r>
+        <w:rPr>
+          <w:spacing w:val="-6"/>
+        </w:rPr>
+        <w:t xml:space="preserve">4.1.1.10 </w:t>
+      </w:r>
+      <w:r>
+        <w:t xml:space="preserve">Пользователь должен иметь возможность </w:t>
+      </w:r>
+      <w:r>
+        <w:t>получить информацию о всех функциях утилиты.</w:t>
       </w:r>
     </w:p>
     <w:p>
@@ -6770,42 +6513,42 @@
           <w:spacing w:val="2"/>
           <w:szCs w:val="26"/>
         </w:rPr>
+        <w:t>Требования к организации входных данных</w:t>
+      </w:r>
+      <w:bookmarkEnd w:id="15"/>
+    </w:p>
+    <w:p/>
+    <w:p/>
+    <w:p/>
+    <w:p>
+      <w:pPr>
+        <w:ind w:firstLine="708"/>
+      </w:pPr>
+      <w:r>
+        <w:t xml:space="preserve">Утилита </w:t>
+      </w:r>
+      <w:r>
+        <w:rPr>
+          <w:lang w:val="en-US"/>
+        </w:rPr>
+        <w:t>PATHPING</w:t>
+      </w:r>
+      <w:r>
+        <w:t> использует следующий синтаксис:</w:t>
+      </w:r>
+      <w:r>
+        <w:br/>
+      </w:r>
+    </w:p>
+    <w:p>
+      <w:pPr>
+        <w:ind w:firstLine="708"/>
+      </w:pPr>
+      <w:r>
+        <w:rPr>
+          <w:bCs/>
+        </w:rPr>
         <w:lastRenderedPageBreak/>
-        <w:t>Требования к организации входных данных</w:t>
-      </w:r>
-      <w:bookmarkEnd w:id="15"/>
-    </w:p>
-    <w:p/>
-    <w:p/>
-    <w:p/>
-    <w:p>
-      <w:pPr>
-        <w:ind w:firstLine="708"/>
-      </w:pPr>
-      <w:r>
-        <w:t xml:space="preserve">Утилита </w:t>
-      </w:r>
-      <w:r>
-        <w:rPr>
-          <w:lang w:val="en-US"/>
-        </w:rPr>
-        <w:t>PATHPING</w:t>
-      </w:r>
-      <w:r>
-        <w:t> использует следующий синтаксис:</w:t>
-      </w:r>
-      <w:r>
-        <w:br/>
-      </w:r>
-    </w:p>
-    <w:p>
-      <w:pPr>
-        <w:ind w:firstLine="708"/>
-      </w:pPr>
-      <w:r>
-        <w:rPr>
-          <w:bCs/>
-        </w:rPr>
         <w:t>pathping</w:t>
       </w:r>
       <w:r>
@@ -7394,6 +7137,7 @@
         <w:jc w:val="both"/>
       </w:pPr>
       <w:r>
+        <w:lastRenderedPageBreak/>
         <w:t xml:space="preserve">Время восстановления после отказа, вызванного сбоем электропитания технических </w:t>
       </w:r>
       <w:r>
@@ -7883,21 +7627,7 @@
         <w:rPr>
           <w:spacing w:val="4"/>
         </w:rPr>
-        <w:t xml:space="preserve">оперативную память объемом, 128 </w:t>
-      </w:r>
-      <w:proofErr w:type="spellStart"/>
-      <w:r>
-        <w:rPr>
-          <w:spacing w:val="4"/>
-        </w:rPr>
-        <w:t>Mб</w:t>
-      </w:r>
-      <w:proofErr w:type="spellEnd"/>
-      <w:r>
-        <w:rPr>
-          <w:spacing w:val="4"/>
-        </w:rPr>
-        <w:t>, не менее;</w:t>
+        <w:t>оперативную память объемом, 128 Mб, не менее;</w:t>
       </w:r>
     </w:p>
     <w:p>
@@ -8117,7 +7847,6 @@
         </w:rPr>
       </w:pPr>
       <w:r>
-        <w:lastRenderedPageBreak/>
         <w:t xml:space="preserve">Требования </w:t>
       </w:r>
       <w:r>
@@ -8184,6 +7913,7 @@
           <w:spacing w:val="3"/>
           <w:szCs w:val="26"/>
         </w:rPr>
+        <w:lastRenderedPageBreak/>
         <w:t xml:space="preserve">Требования к программным средствам, используемым </w:t>
       </w:r>
       <w:r>
@@ -8588,7 +8318,6 @@
         <w:rPr>
           <w:spacing w:val="-6"/>
         </w:rPr>
-        <w:lastRenderedPageBreak/>
         <w:t>9)</w:t>
       </w:r>
       <w:r>
@@ -10041,41 +9770,13 @@
               <w:rPr>
                 <w:sz w:val="28"/>
               </w:rPr>
-              <w:t>___________</w:t>
-            </w:r>
-            <w:proofErr w:type="spellStart"/>
-            <w:r>
-              <w:rPr>
-                <w:sz w:val="28"/>
-              </w:rPr>
-              <w:t>Хххххххх</w:t>
-            </w:r>
-            <w:proofErr w:type="spellEnd"/>
-            <w:r>
-              <w:rPr>
-                <w:sz w:val="28"/>
-              </w:rPr>
-              <w:t xml:space="preserve"> Х.Х.</w:t>
+              <w:t>___________Хххххххх Х.Х.</w:t>
             </w:r>
             <w:r>
               <w:rPr>
                 <w:sz w:val="28"/>
               </w:rPr>
-              <w:t xml:space="preserve">                        __________</w:t>
-            </w:r>
-            <w:proofErr w:type="spellStart"/>
-            <w:r>
-              <w:rPr>
-                <w:sz w:val="28"/>
-              </w:rPr>
-              <w:t>Хххххххх</w:t>
-            </w:r>
-            <w:proofErr w:type="spellEnd"/>
-            <w:r>
-              <w:rPr>
-                <w:sz w:val="28"/>
-              </w:rPr>
-              <w:t xml:space="preserve"> Х.Х.</w:t>
+              <w:t xml:space="preserve">                        __________Хххххххх Х.Х.</w:t>
             </w:r>
           </w:p>
         </w:tc>
@@ -10116,7 +9817,7 @@
     </w:tbl>
     <w:p/>
     <w:sectPr>
-      <w:headerReference w:type="default" r:id="rId15"/>
+      <w:headerReference w:type="default" r:id="rId14"/>
       <w:pgSz w:w="11906" w:h="16838" w:code="9"/>
       <w:pgMar w:top="1418" w:right="567" w:bottom="851" w:left="1134" w:header="567" w:footer="567" w:gutter="0"/>
       <w:cols w:space="708"/>
@@ -10127,7 +9828,7 @@
 </file>
 
 <file path=word/endnotes.xml><?xml version="1.0" encoding="utf-8"?>
-<w:endnotes xmlns:wpc="http://schemas.microsoft.com/office/word/2010/wordprocessingCanvas" xmlns:mc="http://schemas.openxmlformats.org/markup-compatibility/2006" xmlns:o="urn:schemas-microsoft-com:office:office" xmlns:r="http://schemas.openxmlformats.org/officeDocument/2006/relationships" xmlns:m="http://schemas.openxmlformats.org/officeDocument/2006/math" xmlns:v="urn:schemas-microsoft-com:vml" xmlns:wp14="http://schemas.microsoft.com/office/word/2010/wordprocessingDrawing" xmlns:wp="http://schemas.openxmlformats.org/drawingml/2006/wordprocessingDrawing" xmlns:w10="urn:schemas-microsoft-com:office:word" xmlns:w="http://schemas.openxmlformats.org/wordprocessingml/2006/main" xmlns:w14="http://schemas.microsoft.com/office/word/2010/wordml" xmlns:w15="http://schemas.microsoft.com/office/word/2012/wordml" xmlns:wpg="http://schemas.microsoft.com/office/word/2010/wordprocessingGroup" xmlns:wpi="http://schemas.microsoft.com/office/word/2010/wordprocessingInk" xmlns:wne="http://schemas.microsoft.com/office/word/2006/wordml" xmlns:wps="http://schemas.microsoft.com/office/word/2010/wordprocessingShape" mc:Ignorable="w14 w15 wp14">
+<w:endnotes xmlns:wpc="http://schemas.microsoft.com/office/word/2010/wordprocessingCanvas" xmlns:cx="http://schemas.microsoft.com/office/drawing/2014/chartex" xmlns:cx1="http://schemas.microsoft.com/office/drawing/2015/9/8/chartex" xmlns:cx2="http://schemas.microsoft.com/office/drawing/2015/10/21/chartex" xmlns:cx3="http://schemas.microsoft.com/office/drawing/2016/5/9/chartex" xmlns:cx4="http://schemas.microsoft.com/office/drawing/2016/5/10/chartex" xmlns:cx5="http://schemas.microsoft.com/office/drawing/2016/5/11/chartex" xmlns:cx6="http://schemas.microsoft.com/office/drawing/2016/5/12/chartex" xmlns:cx7="http://schemas.microsoft.com/office/drawing/2016/5/13/chartex" xmlns:cx8="http://schemas.microsoft.com/office/drawing/2016/5/14/chartex" xmlns:mc="http://schemas.openxmlformats.org/markup-compatibility/2006" xmlns:o="urn:schemas-microsoft-com:office:office" xmlns:r="http://schemas.openxmlformats.org/officeDocument/2006/relationships" xmlns:m="http://schemas.openxmlformats.org/officeDocument/2006/math" xmlns:v="urn:schemas-microsoft-com:vml" xmlns:wp14="http://schemas.microsoft.com/office/word/2010/wordprocessingDrawing" xmlns:wp="http://schemas.openxmlformats.org/drawingml/2006/wordprocessingDrawing" xmlns:w10="urn:schemas-microsoft-com:office:word" xmlns:w="http://schemas.openxmlformats.org/wordprocessingml/2006/main" xmlns:w14="http://schemas.microsoft.com/office/word/2010/wordml" xmlns:w15="http://schemas.microsoft.com/office/word/2012/wordml" xmlns:w16se="http://schemas.microsoft.com/office/word/2015/wordml/symex" xmlns:wpg="http://schemas.microsoft.com/office/word/2010/wordprocessingGroup" xmlns:wpi="http://schemas.microsoft.com/office/word/2010/wordprocessingInk" xmlns:wne="http://schemas.microsoft.com/office/word/2006/wordml" xmlns:wps="http://schemas.microsoft.com/office/word/2010/wordprocessingShape" mc:Ignorable="w14 w15 w16se wp14">
   <w:endnote w:type="separator" w:id="-1">
     <w:p>
       <w:r>
@@ -10146,7 +9847,7 @@
 </file>
 
 <file path=word/footer1.xml><?xml version="1.0" encoding="utf-8"?>
-<w:ftr xmlns:wpc="http://schemas.microsoft.com/office/word/2010/wordprocessingCanvas" xmlns:mc="http://schemas.openxmlformats.org/markup-compatibility/2006" xmlns:o="urn:schemas-microsoft-com:office:office" xmlns:r="http://schemas.openxmlformats.org/officeDocument/2006/relationships" xmlns:m="http://schemas.openxmlformats.org/officeDocument/2006/math" xmlns:v="urn:schemas-microsoft-com:vml" xmlns:wp14="http://schemas.microsoft.com/office/word/2010/wordprocessingDrawing" xmlns:wp="http://schemas.openxmlformats.org/drawingml/2006/wordprocessingDrawing" xmlns:w10="urn:schemas-microsoft-com:office:word" xmlns:w="http://schemas.openxmlformats.org/wordprocessingml/2006/main" xmlns:w14="http://schemas.microsoft.com/office/word/2010/wordml" xmlns:w15="http://schemas.microsoft.com/office/word/2012/wordml" xmlns:wpg="http://schemas.microsoft.com/office/word/2010/wordprocessingGroup" xmlns:wpi="http://schemas.microsoft.com/office/word/2010/wordprocessingInk" xmlns:wne="http://schemas.microsoft.com/office/word/2006/wordml" xmlns:wps="http://schemas.microsoft.com/office/word/2010/wordprocessingShape" mc:Ignorable="w14 w15 wp14">
+<w:ftr xmlns:wpc="http://schemas.microsoft.com/office/word/2010/wordprocessingCanvas" xmlns:cx="http://schemas.microsoft.com/office/drawing/2014/chartex" xmlns:cx1="http://schemas.microsoft.com/office/drawing/2015/9/8/chartex" xmlns:cx2="http://schemas.microsoft.com/office/drawing/2015/10/21/chartex" xmlns:cx3="http://schemas.microsoft.com/office/drawing/2016/5/9/chartex" xmlns:cx4="http://schemas.microsoft.com/office/drawing/2016/5/10/chartex" xmlns:cx5="http://schemas.microsoft.com/office/drawing/2016/5/11/chartex" xmlns:cx6="http://schemas.microsoft.com/office/drawing/2016/5/12/chartex" xmlns:cx7="http://schemas.microsoft.com/office/drawing/2016/5/13/chartex" xmlns:cx8="http://schemas.microsoft.com/office/drawing/2016/5/14/chartex" xmlns:mc="http://schemas.openxmlformats.org/markup-compatibility/2006" xmlns:o="urn:schemas-microsoft-com:office:office" xmlns:r="http://schemas.openxmlformats.org/officeDocument/2006/relationships" xmlns:m="http://schemas.openxmlformats.org/officeDocument/2006/math" xmlns:v="urn:schemas-microsoft-com:vml" xmlns:wp14="http://schemas.microsoft.com/office/word/2010/wordprocessingDrawing" xmlns:wp="http://schemas.openxmlformats.org/drawingml/2006/wordprocessingDrawing" xmlns:w10="urn:schemas-microsoft-com:office:word" xmlns:w="http://schemas.openxmlformats.org/wordprocessingml/2006/main" xmlns:w14="http://schemas.microsoft.com/office/word/2010/wordml" xmlns:w15="http://schemas.microsoft.com/office/word/2012/wordml" xmlns:w16se="http://schemas.microsoft.com/office/word/2015/wordml/symex" xmlns:wpg="http://schemas.microsoft.com/office/word/2010/wordprocessingGroup" xmlns:wpi="http://schemas.microsoft.com/office/word/2010/wordprocessingInk" xmlns:wne="http://schemas.microsoft.com/office/word/2006/wordml" xmlns:wps="http://schemas.microsoft.com/office/word/2010/wordprocessingShape" mc:Ignorable="w14 w15 w16se wp14">
   <w:p>
     <w:pPr>
       <w:pStyle w:val="a5"/>
@@ -10184,7 +9885,7 @@
 </file>
 
 <file path=word/footer2.xml><?xml version="1.0" encoding="utf-8"?>
-<w:ftr xmlns:wpc="http://schemas.microsoft.com/office/word/2010/wordprocessingCanvas" xmlns:mc="http://schemas.openxmlformats.org/markup-compatibility/2006" xmlns:o="urn:schemas-microsoft-com:office:office" xmlns:r="http://schemas.openxmlformats.org/officeDocument/2006/relationships" xmlns:m="http://schemas.openxmlformats.org/officeDocument/2006/math" xmlns:v="urn:schemas-microsoft-com:vml" xmlns:wp14="http://schemas.microsoft.com/office/word/2010/wordprocessingDrawing" xmlns:wp="http://schemas.openxmlformats.org/drawingml/2006/wordprocessingDrawing" xmlns:w10="urn:schemas-microsoft-com:office:word" xmlns:w="http://schemas.openxmlformats.org/wordprocessingml/2006/main" xmlns:w14="http://schemas.microsoft.com/office/word/2010/wordml" xmlns:w15="http://schemas.microsoft.com/office/word/2012/wordml" xmlns:wpg="http://schemas.microsoft.com/office/word/2010/wordprocessingGroup" xmlns:wpi="http://schemas.microsoft.com/office/word/2010/wordprocessingInk" xmlns:wne="http://schemas.microsoft.com/office/word/2006/wordml" xmlns:wps="http://schemas.microsoft.com/office/word/2010/wordprocessingShape" mc:Ignorable="w14 w15 wp14">
+<w:ftr xmlns:wpc="http://schemas.microsoft.com/office/word/2010/wordprocessingCanvas" xmlns:cx="http://schemas.microsoft.com/office/drawing/2014/chartex" xmlns:cx1="http://schemas.microsoft.com/office/drawing/2015/9/8/chartex" xmlns:cx2="http://schemas.microsoft.com/office/drawing/2015/10/21/chartex" xmlns:cx3="http://schemas.microsoft.com/office/drawing/2016/5/9/chartex" xmlns:cx4="http://schemas.microsoft.com/office/drawing/2016/5/10/chartex" xmlns:cx5="http://schemas.microsoft.com/office/drawing/2016/5/11/chartex" xmlns:cx6="http://schemas.microsoft.com/office/drawing/2016/5/12/chartex" xmlns:cx7="http://schemas.microsoft.com/office/drawing/2016/5/13/chartex" xmlns:cx8="http://schemas.microsoft.com/office/drawing/2016/5/14/chartex" xmlns:mc="http://schemas.openxmlformats.org/markup-compatibility/2006" xmlns:o="urn:schemas-microsoft-com:office:office" xmlns:r="http://schemas.openxmlformats.org/officeDocument/2006/relationships" xmlns:m="http://schemas.openxmlformats.org/officeDocument/2006/math" xmlns:v="urn:schemas-microsoft-com:vml" xmlns:wp14="http://schemas.microsoft.com/office/word/2010/wordprocessingDrawing" xmlns:wp="http://schemas.openxmlformats.org/drawingml/2006/wordprocessingDrawing" xmlns:w10="urn:schemas-microsoft-com:office:word" xmlns:w="http://schemas.openxmlformats.org/wordprocessingml/2006/main" xmlns:w14="http://schemas.microsoft.com/office/word/2010/wordml" xmlns:w15="http://schemas.microsoft.com/office/word/2012/wordml" xmlns:w16se="http://schemas.microsoft.com/office/word/2015/wordml/symex" xmlns:wpg="http://schemas.microsoft.com/office/word/2010/wordprocessingGroup" xmlns:wpi="http://schemas.microsoft.com/office/word/2010/wordprocessingInk" xmlns:wne="http://schemas.microsoft.com/office/word/2006/wordml" xmlns:wps="http://schemas.microsoft.com/office/word/2010/wordprocessingShape" mc:Ignorable="w14 w15 w16se wp14">
   <w:p>
     <w:pPr>
       <w:pStyle w:val="a5"/>
@@ -10195,7 +9896,7 @@
 </file>
 
 <file path=word/footer3.xml><?xml version="1.0" encoding="utf-8"?>
-<w:ftr xmlns:wpc="http://schemas.microsoft.com/office/word/2010/wordprocessingCanvas" xmlns:mc="http://schemas.openxmlformats.org/markup-compatibility/2006" xmlns:o="urn:schemas-microsoft-com:office:office" xmlns:r="http://schemas.openxmlformats.org/officeDocument/2006/relationships" xmlns:m="http://schemas.openxmlformats.org/officeDocument/2006/math" xmlns:v="urn:schemas-microsoft-com:vml" xmlns:wp14="http://schemas.microsoft.com/office/word/2010/wordprocessingDrawing" xmlns:wp="http://schemas.openxmlformats.org/drawingml/2006/wordprocessingDrawing" xmlns:w10="urn:schemas-microsoft-com:office:word" xmlns:w="http://schemas.openxmlformats.org/wordprocessingml/2006/main" xmlns:w14="http://schemas.microsoft.com/office/word/2010/wordml" xmlns:w15="http://schemas.microsoft.com/office/word/2012/wordml" xmlns:wpg="http://schemas.microsoft.com/office/word/2010/wordprocessingGroup" xmlns:wpi="http://schemas.microsoft.com/office/word/2010/wordprocessingInk" xmlns:wne="http://schemas.microsoft.com/office/word/2006/wordml" xmlns:wps="http://schemas.microsoft.com/office/word/2010/wordprocessingShape" mc:Ignorable="w14 w15 wp14">
+<w:ftr xmlns:wpc="http://schemas.microsoft.com/office/word/2010/wordprocessingCanvas" xmlns:cx="http://schemas.microsoft.com/office/drawing/2014/chartex" xmlns:cx1="http://schemas.microsoft.com/office/drawing/2015/9/8/chartex" xmlns:cx2="http://schemas.microsoft.com/office/drawing/2015/10/21/chartex" xmlns:cx3="http://schemas.microsoft.com/office/drawing/2016/5/9/chartex" xmlns:cx4="http://schemas.microsoft.com/office/drawing/2016/5/10/chartex" xmlns:cx5="http://schemas.microsoft.com/office/drawing/2016/5/11/chartex" xmlns:cx6="http://schemas.microsoft.com/office/drawing/2016/5/12/chartex" xmlns:cx7="http://schemas.microsoft.com/office/drawing/2016/5/13/chartex" xmlns:cx8="http://schemas.microsoft.com/office/drawing/2016/5/14/chartex" xmlns:mc="http://schemas.openxmlformats.org/markup-compatibility/2006" xmlns:o="urn:schemas-microsoft-com:office:office" xmlns:r="http://schemas.openxmlformats.org/officeDocument/2006/relationships" xmlns:m="http://schemas.openxmlformats.org/officeDocument/2006/math" xmlns:v="urn:schemas-microsoft-com:vml" xmlns:wp14="http://schemas.microsoft.com/office/word/2010/wordprocessingDrawing" xmlns:wp="http://schemas.openxmlformats.org/drawingml/2006/wordprocessingDrawing" xmlns:w10="urn:schemas-microsoft-com:office:word" xmlns:w="http://schemas.openxmlformats.org/wordprocessingml/2006/main" xmlns:w14="http://schemas.microsoft.com/office/word/2010/wordml" xmlns:w15="http://schemas.microsoft.com/office/word/2012/wordml" xmlns:w16se="http://schemas.microsoft.com/office/word/2015/wordml/symex" xmlns:wpg="http://schemas.microsoft.com/office/word/2010/wordprocessingGroup" xmlns:wpi="http://schemas.microsoft.com/office/word/2010/wordprocessingInk" xmlns:wne="http://schemas.microsoft.com/office/word/2006/wordml" xmlns:wps="http://schemas.microsoft.com/office/word/2010/wordprocessingShape" mc:Ignorable="w14 w15 w16se wp14">
   <w:p>
     <w:pPr>
       <w:pStyle w:val="a5"/>
@@ -10221,7 +9922,7 @@
 </file>
 
 <file path=word/footer4.xml><?xml version="1.0" encoding="utf-8"?>
-<w:ftr xmlns:wpc="http://schemas.microsoft.com/office/word/2010/wordprocessingCanvas" xmlns:mc="http://schemas.openxmlformats.org/markup-compatibility/2006" xmlns:o="urn:schemas-microsoft-com:office:office" xmlns:r="http://schemas.openxmlformats.org/officeDocument/2006/relationships" xmlns:m="http://schemas.openxmlformats.org/officeDocument/2006/math" xmlns:v="urn:schemas-microsoft-com:vml" xmlns:wp14="http://schemas.microsoft.com/office/word/2010/wordprocessingDrawing" xmlns:wp="http://schemas.openxmlformats.org/drawingml/2006/wordprocessingDrawing" xmlns:w10="urn:schemas-microsoft-com:office:word" xmlns:w="http://schemas.openxmlformats.org/wordprocessingml/2006/main" xmlns:w14="http://schemas.microsoft.com/office/word/2010/wordml" xmlns:w15="http://schemas.microsoft.com/office/word/2012/wordml" xmlns:wpg="http://schemas.microsoft.com/office/word/2010/wordprocessingGroup" xmlns:wpi="http://schemas.microsoft.com/office/word/2010/wordprocessingInk" xmlns:wne="http://schemas.microsoft.com/office/word/2006/wordml" xmlns:wps="http://schemas.microsoft.com/office/word/2010/wordprocessingShape" mc:Ignorable="w14 w15 wp14">
+<w:ftr xmlns:wpc="http://schemas.microsoft.com/office/word/2010/wordprocessingCanvas" xmlns:cx="http://schemas.microsoft.com/office/drawing/2014/chartex" xmlns:cx1="http://schemas.microsoft.com/office/drawing/2015/9/8/chartex" xmlns:cx2="http://schemas.microsoft.com/office/drawing/2015/10/21/chartex" xmlns:cx3="http://schemas.microsoft.com/office/drawing/2016/5/9/chartex" xmlns:cx4="http://schemas.microsoft.com/office/drawing/2016/5/10/chartex" xmlns:cx5="http://schemas.microsoft.com/office/drawing/2016/5/11/chartex" xmlns:cx6="http://schemas.microsoft.com/office/drawing/2016/5/12/chartex" xmlns:cx7="http://schemas.microsoft.com/office/drawing/2016/5/13/chartex" xmlns:cx8="http://schemas.microsoft.com/office/drawing/2016/5/14/chartex" xmlns:mc="http://schemas.openxmlformats.org/markup-compatibility/2006" xmlns:o="urn:schemas-microsoft-com:office:office" xmlns:r="http://schemas.openxmlformats.org/officeDocument/2006/relationships" xmlns:m="http://schemas.openxmlformats.org/officeDocument/2006/math" xmlns:v="urn:schemas-microsoft-com:vml" xmlns:wp14="http://schemas.microsoft.com/office/word/2010/wordprocessingDrawing" xmlns:wp="http://schemas.openxmlformats.org/drawingml/2006/wordprocessingDrawing" xmlns:w10="urn:schemas-microsoft-com:office:word" xmlns:w="http://schemas.openxmlformats.org/wordprocessingml/2006/main" xmlns:w14="http://schemas.microsoft.com/office/word/2010/wordml" xmlns:w15="http://schemas.microsoft.com/office/word/2012/wordml" xmlns:w16se="http://schemas.microsoft.com/office/word/2015/wordml/symex" xmlns:wpg="http://schemas.microsoft.com/office/word/2010/wordprocessingGroup" xmlns:wpi="http://schemas.microsoft.com/office/word/2010/wordprocessingInk" xmlns:wne="http://schemas.microsoft.com/office/word/2006/wordml" xmlns:wps="http://schemas.microsoft.com/office/word/2010/wordprocessingShape" mc:Ignorable="w14 w15 w16se wp14">
   <w:p>
     <w:pPr>
       <w:pStyle w:val="a5"/>
@@ -10247,7 +9948,7 @@
 </file>
 
 <file path=word/footnotes.xml><?xml version="1.0" encoding="utf-8"?>
-<w:footnotes xmlns:wpc="http://schemas.microsoft.com/office/word/2010/wordprocessingCanvas" xmlns:mc="http://schemas.openxmlformats.org/markup-compatibility/2006" xmlns:o="urn:schemas-microsoft-com:office:office" xmlns:r="http://schemas.openxmlformats.org/officeDocument/2006/relationships" xmlns:m="http://schemas.openxmlformats.org/officeDocument/2006/math" xmlns:v="urn:schemas-microsoft-com:vml" xmlns:wp14="http://schemas.microsoft.com/office/word/2010/wordprocessingDrawing" xmlns:wp="http://schemas.openxmlformats.org/drawingml/2006/wordprocessingDrawing" xmlns:w10="urn:schemas-microsoft-com:office:word" xmlns:w="http://schemas.openxmlformats.org/wordprocessingml/2006/main" xmlns:w14="http://schemas.microsoft.com/office/word/2010/wordml" xmlns:w15="http://schemas.microsoft.com/office/word/2012/wordml" xmlns:wpg="http://schemas.microsoft.com/office/word/2010/wordprocessingGroup" xmlns:wpi="http://schemas.microsoft.com/office/word/2010/wordprocessingInk" xmlns:wne="http://schemas.microsoft.com/office/word/2006/wordml" xmlns:wps="http://schemas.microsoft.com/office/word/2010/wordprocessingShape" mc:Ignorable="w14 w15 wp14">
+<w:footnotes xmlns:wpc="http://schemas.microsoft.com/office/word/2010/wordprocessingCanvas" xmlns:cx="http://schemas.microsoft.com/office/drawing/2014/chartex" xmlns:cx1="http://schemas.microsoft.com/office/drawing/2015/9/8/chartex" xmlns:cx2="http://schemas.microsoft.com/office/drawing/2015/10/21/chartex" xmlns:cx3="http://schemas.microsoft.com/office/drawing/2016/5/9/chartex" xmlns:cx4="http://schemas.microsoft.com/office/drawing/2016/5/10/chartex" xmlns:cx5="http://schemas.microsoft.com/office/drawing/2016/5/11/chartex" xmlns:cx6="http://schemas.microsoft.com/office/drawing/2016/5/12/chartex" xmlns:cx7="http://schemas.microsoft.com/office/drawing/2016/5/13/chartex" xmlns:cx8="http://schemas.microsoft.com/office/drawing/2016/5/14/chartex" xmlns:mc="http://schemas.openxmlformats.org/markup-compatibility/2006" xmlns:o="urn:schemas-microsoft-com:office:office" xmlns:r="http://schemas.openxmlformats.org/officeDocument/2006/relationships" xmlns:m="http://schemas.openxmlformats.org/officeDocument/2006/math" xmlns:v="urn:schemas-microsoft-com:vml" xmlns:wp14="http://schemas.microsoft.com/office/word/2010/wordprocessingDrawing" xmlns:wp="http://schemas.openxmlformats.org/drawingml/2006/wordprocessingDrawing" xmlns:w10="urn:schemas-microsoft-com:office:word" xmlns:w="http://schemas.openxmlformats.org/wordprocessingml/2006/main" xmlns:w14="http://schemas.microsoft.com/office/word/2010/wordml" xmlns:w15="http://schemas.microsoft.com/office/word/2012/wordml" xmlns:w16se="http://schemas.microsoft.com/office/word/2015/wordml/symex" xmlns:wpg="http://schemas.microsoft.com/office/word/2010/wordprocessingGroup" xmlns:wpi="http://schemas.microsoft.com/office/word/2010/wordprocessingInk" xmlns:wne="http://schemas.microsoft.com/office/word/2006/wordml" xmlns:wps="http://schemas.microsoft.com/office/word/2010/wordprocessingShape" mc:Ignorable="w14 w15 w16se wp14">
   <w:footnote w:type="separator" w:id="-1">
     <w:p>
       <w:r>
@@ -10266,7 +9967,7 @@
 </file>
 
 <file path=word/header1.xml><?xml version="1.0" encoding="utf-8"?>
-<w:hdr xmlns:wpc="http://schemas.microsoft.com/office/word/2010/wordprocessingCanvas" xmlns:mc="http://schemas.openxmlformats.org/markup-compatibility/2006" xmlns:o="urn:schemas-microsoft-com:office:office" xmlns:r="http://schemas.openxmlformats.org/officeDocument/2006/relationships" xmlns:m="http://schemas.openxmlformats.org/officeDocument/2006/math" xmlns:v="urn:schemas-microsoft-com:vml" xmlns:wp14="http://schemas.microsoft.com/office/word/2010/wordprocessingDrawing" xmlns:wp="http://schemas.openxmlformats.org/drawingml/2006/wordprocessingDrawing" xmlns:w10="urn:schemas-microsoft-com:office:word" xmlns:w="http://schemas.openxmlformats.org/wordprocessingml/2006/main" xmlns:w14="http://schemas.microsoft.com/office/word/2010/wordml" xmlns:w15="http://schemas.microsoft.com/office/word/2012/wordml" xmlns:wpg="http://schemas.microsoft.com/office/word/2010/wordprocessingGroup" xmlns:wpi="http://schemas.microsoft.com/office/word/2010/wordprocessingInk" xmlns:wne="http://schemas.microsoft.com/office/word/2006/wordml" xmlns:wps="http://schemas.microsoft.com/office/word/2010/wordprocessingShape" mc:Ignorable="w14 w15 wp14">
+<w:hdr xmlns:wpc="http://schemas.microsoft.com/office/word/2010/wordprocessingCanvas" xmlns:cx="http://schemas.microsoft.com/office/drawing/2014/chartex" xmlns:cx1="http://schemas.microsoft.com/office/drawing/2015/9/8/chartex" xmlns:cx2="http://schemas.microsoft.com/office/drawing/2015/10/21/chartex" xmlns:cx3="http://schemas.microsoft.com/office/drawing/2016/5/9/chartex" xmlns:cx4="http://schemas.microsoft.com/office/drawing/2016/5/10/chartex" xmlns:cx5="http://schemas.microsoft.com/office/drawing/2016/5/11/chartex" xmlns:cx6="http://schemas.microsoft.com/office/drawing/2016/5/12/chartex" xmlns:cx7="http://schemas.microsoft.com/office/drawing/2016/5/13/chartex" xmlns:cx8="http://schemas.microsoft.com/office/drawing/2016/5/14/chartex" xmlns:mc="http://schemas.openxmlformats.org/markup-compatibility/2006" xmlns:o="urn:schemas-microsoft-com:office:office" xmlns:r="http://schemas.openxmlformats.org/officeDocument/2006/relationships" xmlns:m="http://schemas.openxmlformats.org/officeDocument/2006/math" xmlns:v="urn:schemas-microsoft-com:vml" xmlns:wp14="http://schemas.microsoft.com/office/word/2010/wordprocessingDrawing" xmlns:wp="http://schemas.openxmlformats.org/drawingml/2006/wordprocessingDrawing" xmlns:w10="urn:schemas-microsoft-com:office:word" xmlns:w="http://schemas.openxmlformats.org/wordprocessingml/2006/main" xmlns:w14="http://schemas.microsoft.com/office/word/2010/wordml" xmlns:w15="http://schemas.microsoft.com/office/word/2012/wordml" xmlns:w16se="http://schemas.microsoft.com/office/word/2015/wordml/symex" xmlns:wpg="http://schemas.microsoft.com/office/word/2010/wordprocessingGroup" xmlns:wpi="http://schemas.microsoft.com/office/word/2010/wordprocessingInk" xmlns:wne="http://schemas.microsoft.com/office/word/2006/wordml" xmlns:wps="http://schemas.microsoft.com/office/word/2010/wordprocessingShape" mc:Ignorable="w14 w15 w16se wp14">
   <w:p>
     <w:pPr>
       <w:pStyle w:val="a3"/>
@@ -10283,7 +9984,7 @@
 </file>
 
 <file path=word/header2.xml><?xml version="1.0" encoding="utf-8"?>
-<w:hdr xmlns:wpc="http://schemas.microsoft.com/office/word/2010/wordprocessingCanvas" xmlns:mc="http://schemas.openxmlformats.org/markup-compatibility/2006" xmlns:o="urn:schemas-microsoft-com:office:office" xmlns:r="http://schemas.openxmlformats.org/officeDocument/2006/relationships" xmlns:m="http://schemas.openxmlformats.org/officeDocument/2006/math" xmlns:v="urn:schemas-microsoft-com:vml" xmlns:wp14="http://schemas.microsoft.com/office/word/2010/wordprocessingDrawing" xmlns:wp="http://schemas.openxmlformats.org/drawingml/2006/wordprocessingDrawing" xmlns:w10="urn:schemas-microsoft-com:office:word" xmlns:w="http://schemas.openxmlformats.org/wordprocessingml/2006/main" xmlns:w14="http://schemas.microsoft.com/office/word/2010/wordml" xmlns:w15="http://schemas.microsoft.com/office/word/2012/wordml" xmlns:wpg="http://schemas.microsoft.com/office/word/2010/wordprocessingGroup" xmlns:wpi="http://schemas.microsoft.com/office/word/2010/wordprocessingInk" xmlns:wne="http://schemas.microsoft.com/office/word/2006/wordml" xmlns:wps="http://schemas.microsoft.com/office/word/2010/wordprocessingShape" mc:Ignorable="w14 w15 wp14">
+<w:hdr xmlns:wpc="http://schemas.microsoft.com/office/word/2010/wordprocessingCanvas" xmlns:cx="http://schemas.microsoft.com/office/drawing/2014/chartex" xmlns:cx1="http://schemas.microsoft.com/office/drawing/2015/9/8/chartex" xmlns:cx2="http://schemas.microsoft.com/office/drawing/2015/10/21/chartex" xmlns:cx3="http://schemas.microsoft.com/office/drawing/2016/5/9/chartex" xmlns:cx4="http://schemas.microsoft.com/office/drawing/2016/5/10/chartex" xmlns:cx5="http://schemas.microsoft.com/office/drawing/2016/5/11/chartex" xmlns:cx6="http://schemas.microsoft.com/office/drawing/2016/5/12/chartex" xmlns:cx7="http://schemas.microsoft.com/office/drawing/2016/5/13/chartex" xmlns:cx8="http://schemas.microsoft.com/office/drawing/2016/5/14/chartex" xmlns:mc="http://schemas.openxmlformats.org/markup-compatibility/2006" xmlns:o="urn:schemas-microsoft-com:office:office" xmlns:r="http://schemas.openxmlformats.org/officeDocument/2006/relationships" xmlns:m="http://schemas.openxmlformats.org/officeDocument/2006/math" xmlns:v="urn:schemas-microsoft-com:vml" xmlns:wp14="http://schemas.microsoft.com/office/word/2010/wordprocessingDrawing" xmlns:wp="http://schemas.openxmlformats.org/drawingml/2006/wordprocessingDrawing" xmlns:w10="urn:schemas-microsoft-com:office:word" xmlns:w="http://schemas.openxmlformats.org/wordprocessingml/2006/main" xmlns:w14="http://schemas.microsoft.com/office/word/2010/wordml" xmlns:w15="http://schemas.microsoft.com/office/word/2012/wordml" xmlns:w16se="http://schemas.microsoft.com/office/word/2015/wordml/symex" xmlns:wpg="http://schemas.microsoft.com/office/word/2010/wordprocessingGroup" xmlns:wpi="http://schemas.microsoft.com/office/word/2010/wordprocessingInk" xmlns:wne="http://schemas.microsoft.com/office/word/2006/wordml" xmlns:wps="http://schemas.microsoft.com/office/word/2010/wordprocessingShape" mc:Ignorable="w14 w15 w16se wp14">
   <w:p>
     <w:pPr>
       <w:pStyle w:val="a3"/>
@@ -10293,7 +9994,7 @@
 </file>
 
 <file path=word/header3.xml><?xml version="1.0" encoding="utf-8"?>
-<w:hdr xmlns:wpc="http://schemas.microsoft.com/office/word/2010/wordprocessingCanvas" xmlns:mc="http://schemas.openxmlformats.org/markup-compatibility/2006" xmlns:o="urn:schemas-microsoft-com:office:office" xmlns:r="http://schemas.openxmlformats.org/officeDocument/2006/relationships" xmlns:m="http://schemas.openxmlformats.org/officeDocument/2006/math" xmlns:v="urn:schemas-microsoft-com:vml" xmlns:wp14="http://schemas.microsoft.com/office/word/2010/wordprocessingDrawing" xmlns:wp="http://schemas.openxmlformats.org/drawingml/2006/wordprocessingDrawing" xmlns:w10="urn:schemas-microsoft-com:office:word" xmlns:w="http://schemas.openxmlformats.org/wordprocessingml/2006/main" xmlns:w14="http://schemas.microsoft.com/office/word/2010/wordml" xmlns:w15="http://schemas.microsoft.com/office/word/2012/wordml" xmlns:wpg="http://schemas.microsoft.com/office/word/2010/wordprocessingGroup" xmlns:wpi="http://schemas.microsoft.com/office/word/2010/wordprocessingInk" xmlns:wne="http://schemas.microsoft.com/office/word/2006/wordml" xmlns:wps="http://schemas.microsoft.com/office/word/2010/wordprocessingShape" mc:Ignorable="w14 w15 wp14">
+<w:hdr xmlns:wpc="http://schemas.microsoft.com/office/word/2010/wordprocessingCanvas" xmlns:cx="http://schemas.microsoft.com/office/drawing/2014/chartex" xmlns:cx1="http://schemas.microsoft.com/office/drawing/2015/9/8/chartex" xmlns:cx2="http://schemas.microsoft.com/office/drawing/2015/10/21/chartex" xmlns:cx3="http://schemas.microsoft.com/office/drawing/2016/5/9/chartex" xmlns:cx4="http://schemas.microsoft.com/office/drawing/2016/5/10/chartex" xmlns:cx5="http://schemas.microsoft.com/office/drawing/2016/5/11/chartex" xmlns:cx6="http://schemas.microsoft.com/office/drawing/2016/5/12/chartex" xmlns:cx7="http://schemas.microsoft.com/office/drawing/2016/5/13/chartex" xmlns:cx8="http://schemas.microsoft.com/office/drawing/2016/5/14/chartex" xmlns:mc="http://schemas.openxmlformats.org/markup-compatibility/2006" xmlns:o="urn:schemas-microsoft-com:office:office" xmlns:r="http://schemas.openxmlformats.org/officeDocument/2006/relationships" xmlns:m="http://schemas.openxmlformats.org/officeDocument/2006/math" xmlns:v="urn:schemas-microsoft-com:vml" xmlns:wp14="http://schemas.microsoft.com/office/word/2010/wordprocessingDrawing" xmlns:wp="http://schemas.openxmlformats.org/drawingml/2006/wordprocessingDrawing" xmlns:w10="urn:schemas-microsoft-com:office:word" xmlns:w="http://schemas.openxmlformats.org/wordprocessingml/2006/main" xmlns:w14="http://schemas.microsoft.com/office/word/2010/wordml" xmlns:w15="http://schemas.microsoft.com/office/word/2012/wordml" xmlns:w16se="http://schemas.microsoft.com/office/word/2015/wordml/symex" xmlns:wpg="http://schemas.microsoft.com/office/word/2010/wordprocessingGroup" xmlns:wpi="http://schemas.microsoft.com/office/word/2010/wordprocessingInk" xmlns:wne="http://schemas.microsoft.com/office/word/2006/wordml" xmlns:wps="http://schemas.microsoft.com/office/word/2010/wordprocessingShape" mc:Ignorable="w14 w15 w16se wp14">
   <w:p>
     <w:pPr>
       <w:pStyle w:val="a3"/>
@@ -10345,7 +10046,7 @@
         <w:sz w:val="32"/>
         <w:szCs w:val="32"/>
       </w:rPr>
-      <w:t>16</w:t>
+      <w:t>8</w:t>
     </w:r>
     <w:r>
       <w:rPr>
@@ -10371,7 +10072,7 @@
 </file>
 
 <file path=word/numbering.xml><?xml version="1.0" encoding="utf-8"?>
-<w:numbering xmlns:wpc="http://schemas.microsoft.com/office/word/2010/wordprocessingCanvas" xmlns:mc="http://schemas.openxmlformats.org/markup-compatibility/2006" xmlns:o="urn:schemas-microsoft-com:office:office" xmlns:r="http://schemas.openxmlformats.org/officeDocument/2006/relationships" xmlns:m="http://schemas.openxmlformats.org/officeDocument/2006/math" xmlns:v="urn:schemas-microsoft-com:vml" xmlns:wp14="http://schemas.microsoft.com/office/word/2010/wordprocessingDrawing" xmlns:wp="http://schemas.openxmlformats.org/drawingml/2006/wordprocessingDrawing" xmlns:w10="urn:schemas-microsoft-com:office:word" xmlns:w="http://schemas.openxmlformats.org/wordprocessingml/2006/main" xmlns:w14="http://schemas.microsoft.com/office/word/2010/wordml" xmlns:w15="http://schemas.microsoft.com/office/word/2012/wordml" xmlns:wpg="http://schemas.microsoft.com/office/word/2010/wordprocessingGroup" xmlns:wpi="http://schemas.microsoft.com/office/word/2010/wordprocessingInk" xmlns:wne="http://schemas.microsoft.com/office/word/2006/wordml" xmlns:wps="http://schemas.microsoft.com/office/word/2010/wordprocessingShape" mc:Ignorable="w14 w15 wp14">
+<w:numbering xmlns:wpc="http://schemas.microsoft.com/office/word/2010/wordprocessingCanvas" xmlns:cx="http://schemas.microsoft.com/office/drawing/2014/chartex" xmlns:cx1="http://schemas.microsoft.com/office/drawing/2015/9/8/chartex" xmlns:cx2="http://schemas.microsoft.com/office/drawing/2015/10/21/chartex" xmlns:cx3="http://schemas.microsoft.com/office/drawing/2016/5/9/chartex" xmlns:cx4="http://schemas.microsoft.com/office/drawing/2016/5/10/chartex" xmlns:cx5="http://schemas.microsoft.com/office/drawing/2016/5/11/chartex" xmlns:cx6="http://schemas.microsoft.com/office/drawing/2016/5/12/chartex" xmlns:cx7="http://schemas.microsoft.com/office/drawing/2016/5/13/chartex" xmlns:cx8="http://schemas.microsoft.com/office/drawing/2016/5/14/chartex" xmlns:mc="http://schemas.openxmlformats.org/markup-compatibility/2006" xmlns:o="urn:schemas-microsoft-com:office:office" xmlns:r="http://schemas.openxmlformats.org/officeDocument/2006/relationships" xmlns:m="http://schemas.openxmlformats.org/officeDocument/2006/math" xmlns:v="urn:schemas-microsoft-com:vml" xmlns:wp14="http://schemas.microsoft.com/office/word/2010/wordprocessingDrawing" xmlns:wp="http://schemas.openxmlformats.org/drawingml/2006/wordprocessingDrawing" xmlns:w10="urn:schemas-microsoft-com:office:word" xmlns:w="http://schemas.openxmlformats.org/wordprocessingml/2006/main" xmlns:w14="http://schemas.microsoft.com/office/word/2010/wordml" xmlns:w15="http://schemas.microsoft.com/office/word/2012/wordml" xmlns:w16se="http://schemas.microsoft.com/office/word/2015/wordml/symex" xmlns:wpg="http://schemas.microsoft.com/office/word/2010/wordprocessingGroup" xmlns:wpi="http://schemas.microsoft.com/office/word/2010/wordprocessingInk" xmlns:wne="http://schemas.microsoft.com/office/word/2006/wordml" xmlns:wps="http://schemas.microsoft.com/office/word/2010/wordprocessingShape" mc:Ignorable="w14 w15 w16se wp14">
   <w:abstractNum w:abstractNumId="0" w15:restartNumberingAfterBreak="0">
     <w:nsid w:val="075F0538"/>
     <w:multiLevelType w:val="hybridMultilevel"/>
@@ -14690,7 +14391,7 @@
 </file>
 
 <file path=word/styles.xml><?xml version="1.0" encoding="utf-8"?>
-<w:styles xmlns:mc="http://schemas.openxmlformats.org/markup-compatibility/2006" xmlns:r="http://schemas.openxmlformats.org/officeDocument/2006/relationships" xmlns:w="http://schemas.openxmlformats.org/wordprocessingml/2006/main" xmlns:w14="http://schemas.microsoft.com/office/word/2010/wordml" xmlns:w15="http://schemas.microsoft.com/office/word/2012/wordml" mc:Ignorable="w14 w15">
+<w:styles xmlns:mc="http://schemas.openxmlformats.org/markup-compatibility/2006" xmlns:r="http://schemas.openxmlformats.org/officeDocument/2006/relationships" xmlns:w="http://schemas.openxmlformats.org/wordprocessingml/2006/main" xmlns:w14="http://schemas.microsoft.com/office/word/2010/wordml" xmlns:w15="http://schemas.microsoft.com/office/word/2012/wordml" xmlns:w16se="http://schemas.microsoft.com/office/word/2015/wordml/symex" mc:Ignorable="w14 w15 w16se">
   <w:docDefaults>
     <w:rPrDefault>
       <w:rPr>
@@ -14700,7 +14401,7 @@
     </w:rPrDefault>
     <w:pPrDefault/>
   </w:docDefaults>
-  <w:latentStyles w:defLockedState="0" w:defUIPriority="99" w:defSemiHidden="0" w:defUnhideWhenUsed="0" w:defQFormat="0" w:count="371">
+  <w:latentStyles w:defLockedState="0" w:defUIPriority="99" w:defSemiHidden="0" w:defUnhideWhenUsed="0" w:defQFormat="0" w:count="374">
     <w:lsdException w:name="Normal" w:uiPriority="0" w:qFormat="1"/>
     <w:lsdException w:name="heading 1" w:uiPriority="9" w:qFormat="1"/>
     <w:lsdException w:name="heading 2" w:uiPriority="9" w:qFormat="1"/>
@@ -14806,7 +14507,6 @@
     <w:lsdException w:name="HTML Sample" w:semiHidden="1" w:unhideWhenUsed="1"/>
     <w:lsdException w:name="HTML Typewriter" w:semiHidden="1" w:unhideWhenUsed="1"/>
     <w:lsdException w:name="HTML Variable" w:semiHidden="1" w:unhideWhenUsed="1"/>
-    <w:lsdException w:name="Normal Table" w:semiHidden="1" w:unhideWhenUsed="1"/>
     <w:lsdException w:name="annotation subject" w:semiHidden="1" w:unhideWhenUsed="1"/>
     <w:lsdException w:name="No List" w:semiHidden="1" w:unhideWhenUsed="1"/>
     <w:lsdException w:name="Outline List 1" w:semiHidden="1" w:unhideWhenUsed="1"/>
@@ -14851,7 +14551,6 @@
     <w:lsdException w:name="Table Professional" w:semiHidden="1" w:unhideWhenUsed="1"/>
     <w:lsdException w:name="Table Subtle 1" w:semiHidden="1" w:unhideWhenUsed="1"/>
     <w:lsdException w:name="Table Subtle 2" w:semiHidden="1" w:unhideWhenUsed="1"/>
-    <w:lsdException w:name="Table Web 1" w:semiHidden="1" w:unhideWhenUsed="1"/>
     <w:lsdException w:name="Table Web 2" w:semiHidden="1" w:unhideWhenUsed="1"/>
     <w:lsdException w:name="Table Web 3" w:semiHidden="1" w:unhideWhenUsed="1"/>
     <w:lsdException w:name="Balloon Text" w:semiHidden="1" w:unhideWhenUsed="1"/>
@@ -15072,6 +14771,9 @@
     <w:lsdException w:name="List Table 5 Dark Accent 6" w:uiPriority="50"/>
     <w:lsdException w:name="List Table 6 Colorful Accent 6" w:uiPriority="51"/>
     <w:lsdException w:name="List Table 7 Colorful Accent 6" w:uiPriority="52"/>
+    <w:lsdException w:name="Mention" w:semiHidden="1" w:unhideWhenUsed="1"/>
+    <w:lsdException w:name="Smart Hyperlink" w:semiHidden="1" w:unhideWhenUsed="1"/>
+    <w:lsdException w:name="Hashtag" w:semiHidden="1" w:unhideWhenUsed="1"/>
   </w:latentStyles>
   <w:style w:type="paragraph" w:default="1" w:styleId="a">
     <w:name w:val="Normal"/>
@@ -15804,7 +15506,7 @@
 </file>
 
 <file path=customXml/itemProps1.xml><?xml version="1.0" encoding="utf-8"?>
-<ds:datastoreItem xmlns:ds="http://schemas.openxmlformats.org/officeDocument/2006/customXml" ds:itemID="{55961D3E-8300-41EA-B422-D36C2EAA4875}">
+<ds:datastoreItem xmlns:ds="http://schemas.openxmlformats.org/officeDocument/2006/customXml" ds:itemID="{2E78006A-1348-4981-888C-75411A455807}">
   <ds:schemaRefs>
     <ds:schemaRef ds:uri="http://schemas.openxmlformats.org/officeDocument/2006/bibliography"/>
   </ds:schemaRefs>

</xml_diff>